<commit_message>
Fixed products saved with order
</commit_message>
<xml_diff>
--- a/docs/Productverantwoordingsverslag.docx
+++ b/docs/Productverantwoordingsverslag.docx
@@ -1,6 +1,6 @@
 
 <file path=word/document.xml><?xml version="1.0" encoding="utf-8"?>
-<w:document xmlns:wpc="http://schemas.microsoft.com/office/word/2010/wordprocessingCanvas" xmlns:cx="http://schemas.microsoft.com/office/drawing/2014/chartex" xmlns:cx1="http://schemas.microsoft.com/office/drawing/2015/9/8/chartex" xmlns:cx2="http://schemas.microsoft.com/office/drawing/2015/10/21/chartex" xmlns:cx3="http://schemas.microsoft.com/office/drawing/2016/5/9/chartex" xmlns:cx4="http://schemas.microsoft.com/office/drawing/2016/5/10/chartex" xmlns:cx5="http://schemas.microsoft.com/office/drawing/2016/5/11/chartex" xmlns:cx6="http://schemas.microsoft.com/office/drawing/2016/5/12/chartex" xmlns:cx7="http://schemas.microsoft.com/office/drawing/2016/5/13/chartex" xmlns:cx8="http://schemas.microsoft.com/office/drawing/2016/5/14/chartex" xmlns:mc="http://schemas.openxmlformats.org/markup-compatibility/2006" xmlns:aink="http://schemas.microsoft.com/office/drawing/2016/ink" xmlns:am3d="http://schemas.microsoft.com/office/drawing/2017/model3d" xmlns:o="urn:schemas-microsoft-com:office:office" xmlns:r="http://schemas.openxmlformats.org/officeDocument/2006/relationships" xmlns:m="http://schemas.openxmlformats.org/officeDocument/2006/math" xmlns:v="urn:schemas-microsoft-com:vml" xmlns:wp14="http://schemas.microsoft.com/office/word/2010/wordprocessingDrawing" xmlns:wp="http://schemas.openxmlformats.org/drawingml/2006/wordprocessingDrawing" xmlns:w10="urn:schemas-microsoft-com:office:word" xmlns:w="http://schemas.openxmlformats.org/wordprocessingml/2006/main" xmlns:w14="http://schemas.microsoft.com/office/word/2010/wordml" xmlns:w15="http://schemas.microsoft.com/office/word/2012/wordml" xmlns:w16cid="http://schemas.microsoft.com/office/word/2016/wordml/cid" xmlns:w16se="http://schemas.microsoft.com/office/word/2015/wordml/symex" xmlns:wpg="http://schemas.microsoft.com/office/word/2010/wordprocessingGroup" xmlns:wpi="http://schemas.microsoft.com/office/word/2010/wordprocessingInk" xmlns:wne="http://schemas.microsoft.com/office/word/2006/wordml" xmlns:wps="http://schemas.microsoft.com/office/word/2010/wordprocessingShape" mc:Ignorable="w14 w15 w16se w16cid wp14">
+<w:document xmlns:wpc="http://schemas.microsoft.com/office/word/2010/wordprocessingCanvas" xmlns:cx="http://schemas.microsoft.com/office/drawing/2014/chartex" xmlns:cx1="http://schemas.microsoft.com/office/drawing/2015/9/8/chartex" xmlns:cx2="http://schemas.microsoft.com/office/drawing/2015/10/21/chartex" xmlns:cx3="http://schemas.microsoft.com/office/drawing/2016/5/9/chartex" xmlns:cx4="http://schemas.microsoft.com/office/drawing/2016/5/10/chartex" xmlns:cx5="http://schemas.microsoft.com/office/drawing/2016/5/11/chartex" xmlns:cx6="http://schemas.microsoft.com/office/drawing/2016/5/12/chartex" xmlns:cx7="http://schemas.microsoft.com/office/drawing/2016/5/13/chartex" xmlns:cx8="http://schemas.microsoft.com/office/drawing/2016/5/14/chartex" xmlns:mc="http://schemas.openxmlformats.org/markup-compatibility/2006" xmlns:aink="http://schemas.microsoft.com/office/drawing/2016/ink" xmlns:am3d="http://schemas.microsoft.com/office/drawing/2017/model3d" xmlns:o="urn:schemas-microsoft-com:office:office" xmlns:r="http://schemas.openxmlformats.org/officeDocument/2006/relationships" xmlns:m="http://schemas.openxmlformats.org/officeDocument/2006/math" xmlns:v="urn:schemas-microsoft-com:vml" xmlns:wp14="http://schemas.microsoft.com/office/word/2010/wordprocessingDrawing" xmlns:wp="http://schemas.openxmlformats.org/drawingml/2006/wordprocessingDrawing" xmlns:w10="urn:schemas-microsoft-com:office:word" xmlns:w="http://schemas.openxmlformats.org/wordprocessingml/2006/main" xmlns:w14="http://schemas.microsoft.com/office/word/2010/wordml" xmlns:w15="http://schemas.microsoft.com/office/word/2012/wordml" xmlns:w16cex="http://schemas.microsoft.com/office/word/2018/wordml/cex" xmlns:w16cid="http://schemas.microsoft.com/office/word/2016/wordml/cid" xmlns:w16="http://schemas.microsoft.com/office/word/2018/wordml" xmlns:w16se="http://schemas.microsoft.com/office/word/2015/wordml/symex" xmlns:wpg="http://schemas.microsoft.com/office/word/2010/wordprocessingGroup" xmlns:wpi="http://schemas.microsoft.com/office/word/2010/wordprocessingInk" xmlns:wne="http://schemas.microsoft.com/office/word/2006/wordml" xmlns:wps="http://schemas.microsoft.com/office/word/2010/wordprocessingShape" mc:Ignorable="w14 w15 w16se w16cid w16 w16cex wp14">
   <w:body>
     <w:p>
       <w:pPr>
@@ -294,7 +294,7 @@
           <w:r>
             <w:fldChar w:fldCharType="separate"/>
           </w:r>
-          <w:hyperlink w:anchor="_Toc40108899" w:history="1">
+          <w:hyperlink w:anchor="_Toc40619045" w:history="1">
             <w:r>
               <w:rPr>
                 <w:rStyle w:val="Hyperlink"/>
@@ -321,7 +321,7 @@
                 <w:noProof/>
                 <w:webHidden/>
               </w:rPr>
-              <w:instrText xml:space="preserve"> PAGEREF _Toc40108899 \h </w:instrText>
+              <w:instrText xml:space="preserve"> PAGEREF _Toc40619045 \h </w:instrText>
             </w:r>
             <w:r>
               <w:rPr>
@@ -365,11 +365,12 @@
               <w:lang w:eastAsia="nl-NL"/>
             </w:rPr>
           </w:pPr>
-          <w:hyperlink w:anchor="_Toc40108900" w:history="1">
+          <w:hyperlink w:anchor="_Toc40619046" w:history="1">
             <w:r>
               <w:rPr>
                 <w:rStyle w:val="Hyperlink"/>
                 <w:noProof/>
+                <w:lang w:val="en-US"/>
               </w:rPr>
               <w:t>Hoofdstuk 2: Requirements engineering</w:t>
             </w:r>
@@ -392,7 +393,7 @@
                 <w:noProof/>
                 <w:webHidden/>
               </w:rPr>
-              <w:instrText xml:space="preserve"> PAGEREF _Toc40108900 \h </w:instrText>
+              <w:instrText xml:space="preserve"> PAGEREF _Toc40619046 \h </w:instrText>
             </w:r>
             <w:r>
               <w:rPr>
@@ -430,10 +431,13 @@
               <w:tab w:val="right" w:leader="dot" w:pos="8296"/>
             </w:tabs>
             <w:rPr>
+              <w:rFonts w:eastAsiaTheme="minorEastAsia"/>
               <w:noProof/>
+              <w:color w:val="auto"/>
+              <w:lang w:eastAsia="nl-NL"/>
             </w:rPr>
           </w:pPr>
-          <w:hyperlink w:anchor="_Toc40108901" w:history="1">
+          <w:hyperlink w:anchor="_Toc40619047" w:history="1">
             <w:r>
               <w:rPr>
                 <w:rStyle w:val="Hyperlink"/>
@@ -460,7 +464,7 @@
                 <w:noProof/>
                 <w:webHidden/>
               </w:rPr>
-              <w:instrText xml:space="preserve"> PAGEREF _Toc40108901 \h </w:instrText>
+              <w:instrText xml:space="preserve"> PAGEREF _Toc40619047 \h </w:instrText>
             </w:r>
             <w:r>
               <w:rPr>
@@ -498,10 +502,13 @@
               <w:tab w:val="right" w:leader="dot" w:pos="8296"/>
             </w:tabs>
             <w:rPr>
+              <w:rFonts w:eastAsiaTheme="minorEastAsia"/>
               <w:noProof/>
+              <w:color w:val="auto"/>
+              <w:lang w:eastAsia="nl-NL"/>
             </w:rPr>
           </w:pPr>
-          <w:hyperlink w:anchor="_Toc40108902" w:history="1">
+          <w:hyperlink w:anchor="_Toc40619048" w:history="1">
             <w:r>
               <w:rPr>
                 <w:rStyle w:val="Hyperlink"/>
@@ -528,7 +535,7 @@
                 <w:noProof/>
                 <w:webHidden/>
               </w:rPr>
-              <w:instrText xml:space="preserve"> PAGEREF _Toc40108902 \h </w:instrText>
+              <w:instrText xml:space="preserve"> PAGEREF _Toc40619048 \h </w:instrText>
             </w:r>
             <w:r>
               <w:rPr>
@@ -566,10 +573,13 @@
               <w:tab w:val="right" w:leader="dot" w:pos="8296"/>
             </w:tabs>
             <w:rPr>
+              <w:rFonts w:eastAsiaTheme="minorEastAsia"/>
               <w:noProof/>
+              <w:color w:val="auto"/>
+              <w:lang w:eastAsia="nl-NL"/>
             </w:rPr>
           </w:pPr>
-          <w:hyperlink w:anchor="_Toc40108903" w:history="1">
+          <w:hyperlink w:anchor="_Toc40619049" w:history="1">
             <w:r>
               <w:rPr>
                 <w:rStyle w:val="Hyperlink"/>
@@ -596,7 +606,7 @@
                 <w:noProof/>
                 <w:webHidden/>
               </w:rPr>
-              <w:instrText xml:space="preserve"> PAGEREF _Toc40108903 \h </w:instrText>
+              <w:instrText xml:space="preserve"> PAGEREF _Toc40619049 \h </w:instrText>
             </w:r>
             <w:r>
               <w:rPr>
@@ -640,7 +650,7 @@
               <w:lang w:eastAsia="nl-NL"/>
             </w:rPr>
           </w:pPr>
-          <w:hyperlink w:anchor="_Toc40108904" w:history="1">
+          <w:hyperlink w:anchor="_Toc40619050" w:history="1">
             <w:r>
               <w:rPr>
                 <w:rStyle w:val="Hyperlink"/>
@@ -667,7 +677,7 @@
                 <w:noProof/>
                 <w:webHidden/>
               </w:rPr>
-              <w:instrText xml:space="preserve"> PAGEREF _Toc40108904 \h </w:instrText>
+              <w:instrText xml:space="preserve"> PAGEREF _Toc40619050 \h </w:instrText>
             </w:r>
             <w:r>
               <w:rPr>
@@ -711,13 +721,13 @@
               <w:lang w:eastAsia="nl-NL"/>
             </w:rPr>
           </w:pPr>
-          <w:hyperlink w:anchor="_Toc40108905" w:history="1">
+          <w:hyperlink w:anchor="_Toc40619051" w:history="1">
             <w:r>
               <w:rPr>
                 <w:rStyle w:val="Hyperlink"/>
                 <w:noProof/>
               </w:rPr>
-              <w:t>Hoofdstuk 4: ArchiMate model</w:t>
+              <w:t>Hoofdstuk 5: Uitwerking concepten</w:t>
             </w:r>
             <w:r>
               <w:rPr>
@@ -738,7 +748,7 @@
                 <w:noProof/>
                 <w:webHidden/>
               </w:rPr>
-              <w:instrText xml:space="preserve"> PAGEREF _Toc40108905 \h </w:instrText>
+              <w:instrText xml:space="preserve"> PAGEREF _Toc40619051 \h </w:instrText>
             </w:r>
             <w:r>
               <w:rPr>
@@ -758,7 +768,7 @@
                 <w:noProof/>
                 <w:webHidden/>
               </w:rPr>
-              <w:t>5</w:t>
+              <w:t>6</w:t>
             </w:r>
             <w:r>
               <w:rPr>
@@ -771,7 +781,7 @@
         </w:p>
         <w:p>
           <w:pPr>
-            <w:pStyle w:val="Inhopg1"/>
+            <w:pStyle w:val="Inhopg2"/>
             <w:tabs>
               <w:tab w:val="right" w:leader="dot" w:pos="8296"/>
             </w:tabs>
@@ -782,13 +792,14 @@
               <w:lang w:eastAsia="nl-NL"/>
             </w:rPr>
           </w:pPr>
-          <w:hyperlink w:anchor="_Toc40108906" w:history="1">
+          <w:hyperlink w:anchor="_Toc40619052" w:history="1">
             <w:r>
               <w:rPr>
                 <w:rStyle w:val="Hyperlink"/>
                 <w:noProof/>
-              </w:rPr>
-              <w:t>Hoofdstuk 5: Uitwerking concepten</w:t>
+                <w:lang w:val="en-US"/>
+              </w:rPr>
+              <w:t>5.1 Microservices en Domain Driven Design</w:t>
             </w:r>
             <w:r>
               <w:rPr>
@@ -809,7 +820,7 @@
                 <w:noProof/>
                 <w:webHidden/>
               </w:rPr>
-              <w:instrText xml:space="preserve"> PAGEREF _Toc40108906 \h </w:instrText>
+              <w:instrText xml:space="preserve"> PAGEREF _Toc40619052 \h </w:instrText>
             </w:r>
             <w:r>
               <w:rPr>
@@ -829,7 +840,7 @@
                 <w:noProof/>
                 <w:webHidden/>
               </w:rPr>
-              <w:t>5</w:t>
+              <w:t>6</w:t>
             </w:r>
             <w:r>
               <w:rPr>
@@ -847,16 +858,20 @@
               <w:tab w:val="right" w:leader="dot" w:pos="8296"/>
             </w:tabs>
             <w:rPr>
+              <w:rFonts w:eastAsiaTheme="minorEastAsia"/>
               <w:noProof/>
+              <w:color w:val="auto"/>
+              <w:lang w:eastAsia="nl-NL"/>
             </w:rPr>
           </w:pPr>
-          <w:hyperlink w:anchor="_Toc40108907" w:history="1">
+          <w:hyperlink w:anchor="_Toc40619053" w:history="1">
             <w:r>
               <w:rPr>
                 <w:rStyle w:val="Hyperlink"/>
                 <w:noProof/>
-              </w:rPr>
-              <w:t>5.1 Microservices en Domain Driven Design</w:t>
+                <w:lang w:val="en-US"/>
+              </w:rPr>
+              <w:t>5.2 Eventual consistency</w:t>
             </w:r>
             <w:r>
               <w:rPr>
@@ -877,7 +892,7 @@
                 <w:noProof/>
                 <w:webHidden/>
               </w:rPr>
-              <w:instrText xml:space="preserve"> PAGEREF _Toc40108907 \h </w:instrText>
+              <w:instrText xml:space="preserve"> PAGEREF _Toc40619053 \h </w:instrText>
             </w:r>
             <w:r>
               <w:rPr>
@@ -897,7 +912,7 @@
                 <w:noProof/>
                 <w:webHidden/>
               </w:rPr>
-              <w:t>5</w:t>
+              <w:t>6</w:t>
             </w:r>
             <w:r>
               <w:rPr>
@@ -915,16 +930,19 @@
               <w:tab w:val="right" w:leader="dot" w:pos="8296"/>
             </w:tabs>
             <w:rPr>
+              <w:rFonts w:eastAsiaTheme="minorEastAsia"/>
               <w:noProof/>
+              <w:color w:val="auto"/>
+              <w:lang w:eastAsia="nl-NL"/>
             </w:rPr>
           </w:pPr>
-          <w:hyperlink w:anchor="_Toc40108908" w:history="1">
+          <w:hyperlink w:anchor="_Toc40619054" w:history="1">
             <w:r>
               <w:rPr>
                 <w:rStyle w:val="Hyperlink"/>
                 <w:noProof/>
               </w:rPr>
-              <w:t>5.2 Eventual consistency</w:t>
+              <w:t>5.3 Event driven architecture</w:t>
             </w:r>
             <w:r>
               <w:rPr>
@@ -945,7 +963,7 @@
                 <w:noProof/>
                 <w:webHidden/>
               </w:rPr>
-              <w:instrText xml:space="preserve"> PAGEREF _Toc40108908 \h </w:instrText>
+              <w:instrText xml:space="preserve"> PAGEREF _Toc40619054 \h </w:instrText>
             </w:r>
             <w:r>
               <w:rPr>
@@ -965,7 +983,7 @@
                 <w:noProof/>
                 <w:webHidden/>
               </w:rPr>
-              <w:t>5</w:t>
+              <w:t>7</w:t>
             </w:r>
             <w:r>
               <w:rPr>
@@ -983,16 +1001,20 @@
               <w:tab w:val="right" w:leader="dot" w:pos="8296"/>
             </w:tabs>
             <w:rPr>
+              <w:rFonts w:eastAsiaTheme="minorEastAsia"/>
               <w:noProof/>
+              <w:color w:val="auto"/>
+              <w:lang w:eastAsia="nl-NL"/>
             </w:rPr>
           </w:pPr>
-          <w:hyperlink w:anchor="_Toc40108909" w:history="1">
+          <w:hyperlink w:anchor="_Toc40619055" w:history="1">
             <w:r>
               <w:rPr>
                 <w:rStyle w:val="Hyperlink"/>
                 <w:noProof/>
-              </w:rPr>
-              <w:t>5.3 Event driven architecture</w:t>
+                <w:lang w:val="en-US"/>
+              </w:rPr>
+              <w:t>5.4 Command Query Responsibility Segregation (CQRS)</w:t>
             </w:r>
             <w:r>
               <w:rPr>
@@ -1013,7 +1035,7 @@
                 <w:noProof/>
                 <w:webHidden/>
               </w:rPr>
-              <w:instrText xml:space="preserve"> PAGEREF _Toc40108909 \h </w:instrText>
+              <w:instrText xml:space="preserve"> PAGEREF _Toc40619055 \h </w:instrText>
             </w:r>
             <w:r>
               <w:rPr>
@@ -1033,7 +1055,7 @@
                 <w:noProof/>
                 <w:webHidden/>
               </w:rPr>
-              <w:t>5</w:t>
+              <w:t>7</w:t>
             </w:r>
             <w:r>
               <w:rPr>
@@ -1051,16 +1073,20 @@
               <w:tab w:val="right" w:leader="dot" w:pos="8296"/>
             </w:tabs>
             <w:rPr>
+              <w:rFonts w:eastAsiaTheme="minorEastAsia"/>
               <w:noProof/>
+              <w:color w:val="auto"/>
+              <w:lang w:eastAsia="nl-NL"/>
             </w:rPr>
           </w:pPr>
-          <w:hyperlink w:anchor="_Toc40108910" w:history="1">
+          <w:hyperlink w:anchor="_Toc40619056" w:history="1">
             <w:r>
               <w:rPr>
                 <w:rStyle w:val="Hyperlink"/>
                 <w:noProof/>
-              </w:rPr>
-              <w:t>5.4 Command Query Responsibility Segregation (CQRS)</w:t>
+                <w:lang w:val="en-US"/>
+              </w:rPr>
+              <w:t>5.5 Event sourcing</w:t>
             </w:r>
             <w:r>
               <w:rPr>
@@ -1081,7 +1107,7 @@
                 <w:noProof/>
                 <w:webHidden/>
               </w:rPr>
-              <w:instrText xml:space="preserve"> PAGEREF _Toc40108910 \h </w:instrText>
+              <w:instrText xml:space="preserve"> PAGEREF _Toc40619056 \h </w:instrText>
             </w:r>
             <w:r>
               <w:rPr>
@@ -1101,7 +1127,7 @@
                 <w:noProof/>
                 <w:webHidden/>
               </w:rPr>
-              <w:t>5</w:t>
+              <w:t>8</w:t>
             </w:r>
             <w:r>
               <w:rPr>
@@ -1119,16 +1145,20 @@
               <w:tab w:val="right" w:leader="dot" w:pos="8296"/>
             </w:tabs>
             <w:rPr>
+              <w:rFonts w:eastAsiaTheme="minorEastAsia"/>
               <w:noProof/>
+              <w:color w:val="auto"/>
+              <w:lang w:eastAsia="nl-NL"/>
             </w:rPr>
           </w:pPr>
-          <w:hyperlink w:anchor="_Toc40108911" w:history="1">
+          <w:hyperlink w:anchor="_Toc40619057" w:history="1">
             <w:r>
               <w:rPr>
                 <w:rStyle w:val="Hyperlink"/>
                 <w:noProof/>
-              </w:rPr>
-              <w:t>5.5 Event sourcing</w:t>
+                <w:lang w:val="en-US"/>
+              </w:rPr>
+              <w:t>5.6 Enterprise integration patterns</w:t>
             </w:r>
             <w:r>
               <w:rPr>
@@ -1149,7 +1179,7 @@
                 <w:noProof/>
                 <w:webHidden/>
               </w:rPr>
-              <w:instrText xml:space="preserve"> PAGEREF _Toc40108911 \h </w:instrText>
+              <w:instrText xml:space="preserve"> PAGEREF _Toc40619057 \h </w:instrText>
             </w:r>
             <w:r>
               <w:rPr>
@@ -1169,7 +1199,7 @@
                 <w:noProof/>
                 <w:webHidden/>
               </w:rPr>
-              <w:t>6</w:t>
+              <w:t>9</w:t>
             </w:r>
             <w:r>
               <w:rPr>
@@ -1187,16 +1217,20 @@
               <w:tab w:val="right" w:leader="dot" w:pos="8296"/>
             </w:tabs>
             <w:rPr>
+              <w:rFonts w:eastAsiaTheme="minorEastAsia"/>
               <w:noProof/>
+              <w:color w:val="auto"/>
+              <w:lang w:eastAsia="nl-NL"/>
             </w:rPr>
           </w:pPr>
-          <w:hyperlink w:anchor="_Toc40108912" w:history="1">
+          <w:hyperlink w:anchor="_Toc40619058" w:history="1">
             <w:r>
               <w:rPr>
                 <w:rStyle w:val="Hyperlink"/>
                 <w:noProof/>
-              </w:rPr>
-              <w:t>5.6 Enterprise integration patterns</w:t>
+                <w:lang w:val="en-US"/>
+              </w:rPr>
+              <w:t>5.7 Containerization</w:t>
             </w:r>
             <w:r>
               <w:rPr>
@@ -1217,7 +1251,7 @@
                 <w:noProof/>
                 <w:webHidden/>
               </w:rPr>
-              <w:instrText xml:space="preserve"> PAGEREF _Toc40108912 \h </w:instrText>
+              <w:instrText xml:space="preserve"> PAGEREF _Toc40619058 \h </w:instrText>
             </w:r>
             <w:r>
               <w:rPr>
@@ -1237,75 +1271,7 @@
                 <w:noProof/>
                 <w:webHidden/>
               </w:rPr>
-              <w:t>6</w:t>
-            </w:r>
-            <w:r>
-              <w:rPr>
-                <w:noProof/>
-                <w:webHidden/>
-              </w:rPr>
-              <w:fldChar w:fldCharType="end"/>
-            </w:r>
-          </w:hyperlink>
-        </w:p>
-        <w:p>
-          <w:pPr>
-            <w:pStyle w:val="Inhopg2"/>
-            <w:tabs>
-              <w:tab w:val="right" w:leader="dot" w:pos="8296"/>
-            </w:tabs>
-            <w:rPr>
-              <w:noProof/>
-            </w:rPr>
-          </w:pPr>
-          <w:hyperlink w:anchor="_Toc40108913" w:history="1">
-            <w:r>
-              <w:rPr>
-                <w:rStyle w:val="Hyperlink"/>
-                <w:noProof/>
-              </w:rPr>
-              <w:t>5.7 Containerization</w:t>
-            </w:r>
-            <w:r>
-              <w:rPr>
-                <w:noProof/>
-                <w:webHidden/>
-              </w:rPr>
-              <w:tab/>
-            </w:r>
-            <w:r>
-              <w:rPr>
-                <w:noProof/>
-                <w:webHidden/>
-              </w:rPr>
-              <w:fldChar w:fldCharType="begin"/>
-            </w:r>
-            <w:r>
-              <w:rPr>
-                <w:noProof/>
-                <w:webHidden/>
-              </w:rPr>
-              <w:instrText xml:space="preserve"> PAGEREF _Toc40108913 \h </w:instrText>
-            </w:r>
-            <w:r>
-              <w:rPr>
-                <w:noProof/>
-                <w:webHidden/>
-              </w:rPr>
-            </w:r>
-            <w:r>
-              <w:rPr>
-                <w:noProof/>
-                <w:webHidden/>
-              </w:rPr>
-              <w:fldChar w:fldCharType="separate"/>
-            </w:r>
-            <w:r>
-              <w:rPr>
-                <w:noProof/>
-                <w:webHidden/>
-              </w:rPr>
-              <w:t>6</w:t>
+              <w:t>11</w:t>
             </w:r>
             <w:r>
               <w:rPr>
@@ -1334,7 +1300,7 @@
       <w:r>
         <w:br w:type="column"/>
       </w:r>
-      <w:bookmarkStart w:id="0" w:name="_Toc40108899"/>
+      <w:bookmarkStart w:id="0" w:name="_Toc40619045"/>
       <w:r>
         <w:lastRenderedPageBreak/>
         <w:t xml:space="preserve">Hoofdstuk 1: </w:t>
@@ -1367,6 +1333,11 @@
       </w:r>
     </w:p>
     <w:p>
+      <w:pPr>
+        <w:rPr>
+          <w:lang w:val="en-US"/>
+        </w:rPr>
+      </w:pPr>
       <w:r>
         <w:t xml:space="preserve">In het eerste inhoudelijke hoofdstuk worden alle functionele- en niet-functionele requirements beschreven samen met de architectural constraints. Daarna is de context map bijgevoegd met een lijst van alle domain events. </w:t>
       </w:r>
@@ -1380,35 +1351,100 @@
         <w:t xml:space="preserve">In het laatste hoofdstuk komen alle </w:t>
       </w:r>
       <w:r>
-        <w:t xml:space="preserve">onderliggende concepten aan bod. Dit zijn achtereenvolgend: microservices, eventual consistency, event driven architecture, CQRS, event sourcing, enterprise integration patterns en containerization. </w:t>
+        <w:t xml:space="preserve">onderliggende concepten aan bod. </w:t>
+      </w:r>
+      <w:proofErr w:type="spellStart"/>
+      <w:r>
+        <w:rPr>
+          <w:lang w:val="en-US"/>
+        </w:rPr>
+        <w:t>Dit</w:t>
+      </w:r>
+      <w:proofErr w:type="spellEnd"/>
+      <w:r>
+        <w:rPr>
+          <w:lang w:val="en-US"/>
+        </w:rPr>
+        <w:t xml:space="preserve"> </w:t>
+      </w:r>
+      <w:proofErr w:type="spellStart"/>
+      <w:r>
+        <w:rPr>
+          <w:lang w:val="en-US"/>
+        </w:rPr>
+        <w:t>zijn</w:t>
+      </w:r>
+      <w:proofErr w:type="spellEnd"/>
+      <w:r>
+        <w:rPr>
+          <w:lang w:val="en-US"/>
+        </w:rPr>
+        <w:t xml:space="preserve"> </w:t>
+      </w:r>
+      <w:proofErr w:type="spellStart"/>
+      <w:r>
+        <w:rPr>
+          <w:lang w:val="en-US"/>
+        </w:rPr>
+        <w:t>achtereenvolgend</w:t>
+      </w:r>
+      <w:proofErr w:type="spellEnd"/>
+      <w:r>
+        <w:rPr>
+          <w:lang w:val="en-US"/>
+        </w:rPr>
+        <w:t xml:space="preserve">: microservices, eventual consistency, event driven architecture, CQRS, event sourcing, enterprise integration patterns en containerization. </w:t>
+      </w:r>
+    </w:p>
+    <w:p>
+      <w:pPr>
+        <w:rPr>
+          <w:lang w:val="en-US"/>
+        </w:rPr>
+      </w:pPr>
+    </w:p>
+    <w:p>
+      <w:pPr>
+        <w:pStyle w:val="Kop1"/>
+        <w:rPr>
+          <w:lang w:val="en-US"/>
+        </w:rPr>
+      </w:pPr>
+      <w:r>
+        <w:rPr>
+          <w:lang w:val="en-US"/>
+        </w:rPr>
+        <w:br w:type="column"/>
+      </w:r>
+      <w:bookmarkStart w:id="1" w:name="_Toc40619046"/>
+      <w:proofErr w:type="spellStart"/>
+      <w:r>
+        <w:rPr>
+          <w:lang w:val="en-US"/>
+        </w:rPr>
+        <w:lastRenderedPageBreak/>
+        <w:t>Hoofdstuk</w:t>
+      </w:r>
+      <w:proofErr w:type="spellEnd"/>
+      <w:r>
+        <w:rPr>
+          <w:lang w:val="en-US"/>
+        </w:rPr>
+        <w:t xml:space="preserve"> 2: Requirements engineering</w:t>
+      </w:r>
+      <w:bookmarkEnd w:id="1"/>
+    </w:p>
+    <w:p>
+      <w:r>
+        <w:t>De functionele- en niet-functionele requirements zijn, net als de architectural constraints, gebaseerd op een combinatie van voorkennis, literatuuronderzoek en aannames. Deze eigenschappen dienen exclusief om de casus af te bakenen en duidelijk te beschrijven wat wel en niet uitgewerkt is.</w:t>
       </w:r>
     </w:p>
     <w:p/>
     <w:p>
       <w:pPr>
-        <w:pStyle w:val="Kop1"/>
-      </w:pPr>
-      <w:r>
-        <w:br w:type="column"/>
-      </w:r>
-      <w:bookmarkStart w:id="1" w:name="_Toc40108900"/>
-      <w:r>
-        <w:lastRenderedPageBreak/>
-        <w:t>Hoofdstuk 2: Requirements engineering</w:t>
-      </w:r>
-      <w:bookmarkEnd w:id="1"/>
-    </w:p>
-    <w:p>
-      <w:r>
-        <w:t>De functionele- en niet-functionele requirements zijn, net als de architectural constraints, gebaseerd op een combinatie van voorkennis, literatuuronderzoek en aannames. Deze eigenschappen dienen exclusief om de casus af te bakenen en duidelijk te beschrijven wat wel en niet uitgewerkt is.</w:t>
-      </w:r>
-    </w:p>
-    <w:p/>
-    <w:p>
-      <w:pPr>
         <w:pStyle w:val="Kop2"/>
       </w:pPr>
-      <w:bookmarkStart w:id="2" w:name="_Toc40108901"/>
+      <w:bookmarkStart w:id="2" w:name="_Toc40619047"/>
       <w:r>
         <w:t>2.1 Functionele requirements</w:t>
       </w:r>
@@ -3951,27 +3987,14 @@
       <w:r>
         <w:t xml:space="preserve">Tabel </w:t>
       </w:r>
-      <w:r>
-        <w:fldChar w:fldCharType="begin"/>
-      </w:r>
-      <w:r>
-        <w:instrText xml:space="preserve"> SEQ Tabel \* ARABIC </w:instrText>
-      </w:r>
-      <w:r>
-        <w:fldChar w:fldCharType="separate"/>
-      </w:r>
-      <w:r>
-        <w:rPr>
-          <w:noProof/>
-        </w:rPr>
-        <w:t>1</w:t>
-      </w:r>
-      <w:r>
-        <w:rPr>
-          <w:noProof/>
-        </w:rPr>
-        <w:fldChar w:fldCharType="end"/>
-      </w:r>
+      <w:fldSimple w:instr=" SEQ Tabel \* ARABIC ">
+        <w:r>
+          <w:rPr>
+            <w:noProof/>
+          </w:rPr>
+          <w:t>1</w:t>
+        </w:r>
+      </w:fldSimple>
       <w:r>
         <w:t>) De functionele requirements zoals toegepast in de uitwerking van de casus</w:t>
       </w:r>
@@ -3981,7 +4004,7 @@
       <w:pPr>
         <w:pStyle w:val="Kop2"/>
       </w:pPr>
-      <w:bookmarkStart w:id="3" w:name="_Toc40108902"/>
+      <w:bookmarkStart w:id="3" w:name="_Toc40619048"/>
       <w:r>
         <w:t>2.2 Niet-functionele requirements</w:t>
       </w:r>
@@ -4312,27 +4335,14 @@
       <w:r>
         <w:t xml:space="preserve">Tabel </w:t>
       </w:r>
-      <w:r>
-        <w:fldChar w:fldCharType="begin"/>
-      </w:r>
-      <w:r>
-        <w:instrText xml:space="preserve"> SEQ Tabel \* ARABIC </w:instrText>
-      </w:r>
-      <w:r>
-        <w:fldChar w:fldCharType="separate"/>
-      </w:r>
-      <w:r>
-        <w:rPr>
-          <w:noProof/>
-        </w:rPr>
-        <w:t>2</w:t>
-      </w:r>
-      <w:r>
-        <w:rPr>
-          <w:noProof/>
-        </w:rPr>
-        <w:fldChar w:fldCharType="end"/>
-      </w:r>
+      <w:fldSimple w:instr=" SEQ Tabel \* ARABIC ">
+        <w:r>
+          <w:rPr>
+            <w:noProof/>
+          </w:rPr>
+          <w:t>2</w:t>
+        </w:r>
+      </w:fldSimple>
       <w:r>
         <w:t>) De niet-functionele requirements zoals toegepast in de uitwerking van de casus</w:t>
       </w:r>
@@ -4342,7 +4352,7 @@
       <w:pPr>
         <w:pStyle w:val="Kop2"/>
       </w:pPr>
-      <w:bookmarkStart w:id="4" w:name="_Toc40108903"/>
+      <w:bookmarkStart w:id="4" w:name="_Toc40619049"/>
       <w:r>
         <w:t>2.3 Architectural constraints</w:t>
       </w:r>
@@ -4599,27 +4609,14 @@
       <w:r>
         <w:t xml:space="preserve">Tabel </w:t>
       </w:r>
-      <w:r>
-        <w:fldChar w:fldCharType="begin"/>
-      </w:r>
-      <w:r>
-        <w:instrText xml:space="preserve"> SEQ Tabel \* ARABIC </w:instrText>
-      </w:r>
-      <w:r>
-        <w:fldChar w:fldCharType="separate"/>
-      </w:r>
-      <w:r>
-        <w:rPr>
-          <w:noProof/>
-        </w:rPr>
-        <w:t>3</w:t>
-      </w:r>
-      <w:r>
-        <w:rPr>
-          <w:noProof/>
-        </w:rPr>
-        <w:fldChar w:fldCharType="end"/>
-      </w:r>
+      <w:fldSimple w:instr=" SEQ Tabel \* ARABIC ">
+        <w:r>
+          <w:rPr>
+            <w:noProof/>
+          </w:rPr>
+          <w:t>3</w:t>
+        </w:r>
+      </w:fldSimple>
       <w:r>
         <w:t>) De architectural constraints zoals toegepast in de uitwerking van de casus</w:t>
       </w:r>
@@ -4629,7 +4626,7 @@
       <w:pPr>
         <w:pStyle w:val="Kop1"/>
       </w:pPr>
-      <w:bookmarkStart w:id="5" w:name="_Toc40108904"/>
+      <w:bookmarkStart w:id="5" w:name="_Toc40619050"/>
       <w:r>
         <w:lastRenderedPageBreak/>
         <w:t>Hoofdstuk 3: Context map</w:t>
@@ -4647,7 +4644,15 @@
         <w:t xml:space="preserve"> van de casus </w:t>
       </w:r>
       <w:r>
-        <w:t xml:space="preserve">en hoe die zich tot elkaar verhouden. Het kan voorkomen dat binnen een bedrijf bijvoorbeeld meerdere betekenissen voor het principe bestaan, afhankelijk van met wie je praat. Dit zijn bounded contexts (aangegeven door de stippellijnen). Vrij vertaald naar een microservice architectuur betekend dit dat een bounded context waarschijnlijk (hoeft dus niet) een microservice wordt, omdat de betekenissen van het domein </w:t>
+        <w:t xml:space="preserve">en hoe die zich tot elkaar verhouden. Het kan voorkomen dat binnen een bedrijf bijvoorbeeld meerdere betekenissen voor het principe bestaan, afhankelijk van met wie je praat. Dit zijn bounded contexts (aangegeven door de stippellijnen). Vrij vertaald naar een microservice architectuur </w:t>
+      </w:r>
+      <w:proofErr w:type="gramStart"/>
+      <w:r>
+        <w:t>betekend</w:t>
+      </w:r>
+      <w:proofErr w:type="gramEnd"/>
+      <w:r>
+        <w:t xml:space="preserve"> dit dat een bounded context waarschijnlijk (hoeft dus niet) een microservice wordt, omdat de betekenissen van het domein </w:t>
       </w:r>
       <w:r>
         <w:t>ondubbelzinnig</w:t>
@@ -4658,9 +4663,8 @@
     </w:p>
     <w:p>
       <w:pPr>
-        <w:pStyle w:val="Kop1"/>
-      </w:pPr>
-      <w:bookmarkStart w:id="6" w:name="_Toc40108905"/>
+        <w:pStyle w:val="Foto"/>
+      </w:pPr>
       <w:r>
         <w:rPr>
           <w:noProof/>
@@ -4714,20 +4718,9 @@
           </wp:inline>
         </w:drawing>
       </w:r>
-      <w:bookmarkStart w:id="7" w:name="_GoBack"/>
-      <w:bookmarkEnd w:id="7"/>
-      <w:r>
-        <w:t xml:space="preserve">Hoofdstuk 4: </w:t>
-      </w:r>
-      <w:proofErr w:type="spellStart"/>
-      <w:r>
-        <w:t>ArchiMate</w:t>
-      </w:r>
-      <w:proofErr w:type="spellEnd"/>
-      <w:r>
-        <w:t xml:space="preserve"> model</w:t>
-      </w:r>
-      <w:bookmarkEnd w:id="6"/>
+      <w:r>
+        <w:t>Hoofdstuk 4: ArchiMate model</w:t>
+      </w:r>
     </w:p>
     <w:p>
       <w:r>
@@ -4804,18 +4797,180 @@
       <w:pPr>
         <w:pStyle w:val="Kop1"/>
       </w:pPr>
-      <w:bookmarkStart w:id="8" w:name="_Toc40108906"/>
+      <w:bookmarkStart w:id="6" w:name="_Toc40619051"/>
       <w:r>
         <w:t>Hoofdstuk 5: Uitwerking concepten</w:t>
+      </w:r>
+      <w:bookmarkEnd w:id="6"/>
+    </w:p>
+    <w:p>
+      <w:r>
+        <w:t xml:space="preserve">Het aantonen dat </w:t>
+      </w:r>
+      <w:r>
+        <w:t xml:space="preserve">de principes uit de lessen van Solution Architecture begrepen en toegepast kunnen worden staat centraal in de uitwerking van deze casus. Per principe is daarom een hoofdstuk om aan te geven waar dit voorkomt en een onderbouwing waarom dat principe juist daar voorkomt.  </w:t>
+      </w:r>
+    </w:p>
+    <w:p/>
+    <w:p>
+      <w:pPr>
+        <w:pStyle w:val="Kop2"/>
+        <w:rPr>
+          <w:lang w:val="en-US"/>
+        </w:rPr>
+      </w:pPr>
+      <w:bookmarkStart w:id="7" w:name="_Toc40619052"/>
+      <w:r>
+        <w:rPr>
+          <w:lang w:val="en-US"/>
+        </w:rPr>
+        <w:t>5.1 Microservices en Domain Driven Design</w:t>
+      </w:r>
+      <w:bookmarkEnd w:id="7"/>
+    </w:p>
+    <w:p>
+      <w:pPr>
+        <w:rPr>
+          <w:lang w:val="en-US"/>
+        </w:rPr>
+      </w:pPr>
+    </w:p>
+    <w:p>
+      <w:pPr>
+        <w:pStyle w:val="Kop2"/>
+        <w:rPr>
+          <w:lang w:val="en-US"/>
+        </w:rPr>
+      </w:pPr>
+      <w:bookmarkStart w:id="8" w:name="_Toc40619053"/>
+      <w:r>
+        <w:rPr>
+          <w:lang w:val="en-US"/>
+        </w:rPr>
+        <w:t>5.2 Eventual consistency</w:t>
       </w:r>
       <w:bookmarkEnd w:id="8"/>
     </w:p>
     <w:p>
-      <w:r>
-        <w:t xml:space="preserve">Het aantonen dat </w:t>
-      </w:r>
-      <w:r>
-        <w:t xml:space="preserve">de principes uit de lessen van Solution Architecture begrepen en toegepast kunnen worden staat centraal in de uitwerking van deze casus. Per principe is daarom een hoofdstuk om aan te geven waar dit voorkomt en een onderbouwing waarom dat principe juist daar voorkomt.  </w:t>
+      <w:proofErr w:type="spellStart"/>
+      <w:r>
+        <w:t>Eventual</w:t>
+      </w:r>
+      <w:proofErr w:type="spellEnd"/>
+      <w:r>
+        <w:t xml:space="preserve"> </w:t>
+      </w:r>
+      <w:proofErr w:type="spellStart"/>
+      <w:r>
+        <w:t>consistency</w:t>
+      </w:r>
+      <w:proofErr w:type="spellEnd"/>
+      <w:r>
+        <w:t xml:space="preserve"> wordt in onze solution gewaarborgd door de RabbitMQ queues. Een aantal services luisteren namelijk naar events van andere services om hun eigen data bij te werken, een aantal voorbeelden zijn: de </w:t>
+      </w:r>
+      <w:proofErr w:type="spellStart"/>
+      <w:r>
+        <w:t>catalog</w:t>
+      </w:r>
+      <w:proofErr w:type="spellEnd"/>
+      <w:r>
+        <w:t>-query</w:t>
+      </w:r>
+      <w:r>
+        <w:t>-</w:t>
+      </w:r>
+      <w:r>
+        <w:t xml:space="preserve">service luistert naar de </w:t>
+      </w:r>
+      <w:proofErr w:type="spellStart"/>
+      <w:r>
+        <w:t>catalog</w:t>
+      </w:r>
+      <w:proofErr w:type="spellEnd"/>
+      <w:r>
+        <w:t>-</w:t>
+      </w:r>
+      <w:proofErr w:type="spellStart"/>
+      <w:r>
+        <w:t>command</w:t>
+      </w:r>
+      <w:proofErr w:type="spellEnd"/>
+      <w:r>
+        <w:t>-</w:t>
+      </w:r>
+      <w:r>
+        <w:t>service en de order</w:t>
+      </w:r>
+      <w:r>
+        <w:t>-</w:t>
+      </w:r>
+      <w:r>
+        <w:t xml:space="preserve">service luistert naar zowel de </w:t>
+      </w:r>
+      <w:proofErr w:type="spellStart"/>
+      <w:r>
+        <w:t>catalog</w:t>
+      </w:r>
+      <w:proofErr w:type="spellEnd"/>
+      <w:r>
+        <w:t>-</w:t>
+      </w:r>
+      <w:proofErr w:type="spellStart"/>
+      <w:r>
+        <w:t>command</w:t>
+      </w:r>
+      <w:proofErr w:type="spellEnd"/>
+      <w:r>
+        <w:t>-</w:t>
+      </w:r>
+      <w:r>
+        <w:t xml:space="preserve">service en de </w:t>
+      </w:r>
+      <w:proofErr w:type="spellStart"/>
+      <w:r>
+        <w:t>transporter</w:t>
+      </w:r>
+      <w:proofErr w:type="spellEnd"/>
+      <w:r>
+        <w:t>-</w:t>
+      </w:r>
+      <w:r>
+        <w:t xml:space="preserve">service. Het wordt pas interessant wanneer één van die services tijdelijk niet beschikbaar is. Dan zouden normaal alle </w:t>
+      </w:r>
+      <w:proofErr w:type="spellStart"/>
+      <w:r>
+        <w:t>messages</w:t>
+      </w:r>
+      <w:proofErr w:type="spellEnd"/>
+      <w:r>
+        <w:t xml:space="preserve"> verloren raken en zou de data out-of-sync gaan. Momenteel is de data ook out of sync, maar omdat alle </w:t>
+      </w:r>
+      <w:proofErr w:type="spellStart"/>
+      <w:r>
+        <w:t>messages</w:t>
+      </w:r>
+      <w:proofErr w:type="spellEnd"/>
+      <w:r>
+        <w:t xml:space="preserve"> bewaard blijven op de queue gaat de data uiteindelijk (wanneer alle services weer online zijn) weer consistent zijn. </w:t>
+      </w:r>
+      <w:r>
+        <w:t xml:space="preserve">Pas als een </w:t>
+      </w:r>
+      <w:proofErr w:type="spellStart"/>
+      <w:r>
+        <w:t>message</w:t>
+      </w:r>
+      <w:proofErr w:type="spellEnd"/>
+      <w:r>
+        <w:t xml:space="preserve"> verwerkt is door een service wordt deze </w:t>
+      </w:r>
+      <w:proofErr w:type="spellStart"/>
+      <w:r>
+        <w:t>acknowledged</w:t>
+      </w:r>
+      <w:proofErr w:type="spellEnd"/>
+      <w:r>
+        <w:t xml:space="preserve"> en verwijderd uit de queue.</w:t>
       </w:r>
     </w:p>
     <w:p/>
@@ -4823,179 +4978,40 @@
       <w:pPr>
         <w:pStyle w:val="Kop2"/>
       </w:pPr>
-      <w:bookmarkStart w:id="9" w:name="_Toc40108907"/>
-      <w:r>
-        <w:t>5.1 Microservices en Domain Driven Design</w:t>
+      <w:bookmarkStart w:id="9" w:name="_Toc40619054"/>
+      <w:r>
+        <w:lastRenderedPageBreak/>
+        <w:t>5.3 Event driven architecture</w:t>
       </w:r>
       <w:bookmarkEnd w:id="9"/>
     </w:p>
-    <w:p/>
     <w:p>
-      <w:pPr>
-        <w:pStyle w:val="Kop2"/>
-      </w:pPr>
-      <w:bookmarkStart w:id="10" w:name="_Toc40108908"/>
-      <w:r>
-        <w:t>5.2 Eventual consistency</w:t>
-      </w:r>
-      <w:bookmarkEnd w:id="10"/>
-    </w:p>
-    <w:p>
-      <w:r>
-        <w:t xml:space="preserve">Eventual consistency wordt in onze solution gewaarborgd door de </w:t>
+      <w:r>
+        <w:t xml:space="preserve">Event driven architecture is gerealiseerd doormiddel van een </w:t>
       </w:r>
       <w:proofErr w:type="spellStart"/>
       <w:r>
-        <w:t>RabbitMQ</w:t>
+        <w:t>message</w:t>
       </w:r>
       <w:proofErr w:type="spellEnd"/>
       <w:r>
-        <w:t xml:space="preserve"> queues. Een aantal services luisteren namelijk naar events van andere services om hun eigen data bij te werken, een aantal voorbeelden zijn: de </w:t>
-      </w:r>
-      <w:proofErr w:type="spellStart"/>
-      <w:r>
-        <w:t>catalog</w:t>
-      </w:r>
-      <w:proofErr w:type="spellEnd"/>
-      <w:r>
-        <w:t>-query</w:t>
-      </w:r>
-      <w:r>
-        <w:t>-</w:t>
-      </w:r>
-      <w:r>
-        <w:t xml:space="preserve">service luistert naar de </w:t>
-      </w:r>
-      <w:proofErr w:type="spellStart"/>
-      <w:r>
-        <w:t>catalog</w:t>
-      </w:r>
-      <w:proofErr w:type="spellEnd"/>
-      <w:r>
-        <w:t>-</w:t>
-      </w:r>
-      <w:proofErr w:type="spellStart"/>
-      <w:r>
-        <w:t>command</w:t>
-      </w:r>
-      <w:proofErr w:type="spellEnd"/>
-      <w:r>
-        <w:t>-</w:t>
-      </w:r>
-      <w:r>
-        <w:t>service en de order</w:t>
-      </w:r>
-      <w:r>
-        <w:t>-</w:t>
-      </w:r>
-      <w:r>
-        <w:t xml:space="preserve">service luistert naar zowel de </w:t>
-      </w:r>
-      <w:proofErr w:type="spellStart"/>
-      <w:r>
-        <w:t>catalog</w:t>
-      </w:r>
-      <w:proofErr w:type="spellEnd"/>
-      <w:r>
-        <w:t>-</w:t>
-      </w:r>
-      <w:proofErr w:type="spellStart"/>
-      <w:r>
-        <w:t>command</w:t>
-      </w:r>
-      <w:proofErr w:type="spellEnd"/>
-      <w:r>
-        <w:t>-</w:t>
-      </w:r>
-      <w:r>
-        <w:t xml:space="preserve">service en de </w:t>
-      </w:r>
-      <w:proofErr w:type="spellStart"/>
-      <w:r>
-        <w:t>transporter</w:t>
-      </w:r>
-      <w:proofErr w:type="spellEnd"/>
-      <w:r>
-        <w:t>-</w:t>
-      </w:r>
-      <w:r>
-        <w:t xml:space="preserve">service. Het wordt pas interessant wanneer één van die services tijdelijk niet beschikbaar is. Dan zouden normaal alle </w:t>
-      </w:r>
-      <w:proofErr w:type="spellStart"/>
-      <w:r>
-        <w:t>messages</w:t>
-      </w:r>
-      <w:proofErr w:type="spellEnd"/>
-      <w:r>
-        <w:t xml:space="preserve"> verloren raken en zou de data out-of-sync gaan. Momenteel is de data ook out of sync, maar omdat alle </w:t>
-      </w:r>
-      <w:proofErr w:type="spellStart"/>
-      <w:r>
-        <w:t>messages</w:t>
-      </w:r>
-      <w:proofErr w:type="spellEnd"/>
-      <w:r>
-        <w:t xml:space="preserve"> bewaard blijven op de queue gaat de data uiteindelijk (wanneer alle services weer online zijn) weer consistent zijn. </w:t>
-      </w:r>
-      <w:r>
-        <w:t xml:space="preserve">Pas als een </w:t>
-      </w:r>
-      <w:proofErr w:type="spellStart"/>
-      <w:r>
-        <w:t>message</w:t>
-      </w:r>
-      <w:proofErr w:type="spellEnd"/>
-      <w:r>
-        <w:t xml:space="preserve"> verwerkt is door een service wordt deze </w:t>
-      </w:r>
-      <w:proofErr w:type="spellStart"/>
-      <w:r>
-        <w:t>acknowledged</w:t>
-      </w:r>
-      <w:proofErr w:type="spellEnd"/>
-      <w:r>
-        <w:t xml:space="preserve"> en verwijderd uit de queue.</w:t>
-      </w:r>
-    </w:p>
-    <w:p/>
-    <w:p>
-      <w:pPr>
-        <w:pStyle w:val="Kop2"/>
-      </w:pPr>
-      <w:bookmarkStart w:id="11" w:name="_Toc40108909"/>
-      <w:r>
-        <w:lastRenderedPageBreak/>
-        <w:t>5.3 Event driven architecture</w:t>
-      </w:r>
-      <w:bookmarkEnd w:id="11"/>
-    </w:p>
-    <w:p>
-      <w:r>
-        <w:t xml:space="preserve">Event driven architecture is gerealiseerd doormiddel van een </w:t>
-      </w:r>
-      <w:proofErr w:type="spellStart"/>
-      <w:r>
-        <w:t>message</w:t>
-      </w:r>
-      <w:proofErr w:type="spellEnd"/>
-      <w:r>
-        <w:t xml:space="preserve"> broker, in ons geval </w:t>
-      </w:r>
-      <w:proofErr w:type="spellStart"/>
-      <w:r>
-        <w:t>RabbitMQ</w:t>
-      </w:r>
-      <w:proofErr w:type="spellEnd"/>
-      <w:r>
-        <w:t xml:space="preserve">. In het geval dat er een verandering plaatsvind in één van de services gaat er automatisch een bericht met de verandering de exchange op. Er is gekozen voor een topic exchange en dat betekend dat alle events een </w:t>
-      </w:r>
-      <w:proofErr w:type="spellStart"/>
-      <w:r>
-        <w:t>key</w:t>
-      </w:r>
-      <w:proofErr w:type="spellEnd"/>
-      <w:r>
-        <w:t xml:space="preserve"> meekrijgen, en dat queues doormiddel van een soort </w:t>
+        <w:t xml:space="preserve"> broker, in ons geval RabbitMQ. In het geval dat er een verandering </w:t>
+      </w:r>
+      <w:proofErr w:type="gramStart"/>
+      <w:r>
+        <w:t>plaatsvind</w:t>
+      </w:r>
+      <w:proofErr w:type="gramEnd"/>
+      <w:r>
+        <w:t xml:space="preserve"> in één van de services gaat er automatisch een bericht met de verandering de exchange op. Er is gekozen voor een topic exchange en dat </w:t>
+      </w:r>
+      <w:proofErr w:type="gramStart"/>
+      <w:r>
+        <w:t>betekend</w:t>
+      </w:r>
+      <w:proofErr w:type="gramEnd"/>
+      <w:r>
+        <w:t xml:space="preserve"> dat alle events een key meekrijgen, en dat queues doormiddel van een soort </w:t>
       </w:r>
       <w:proofErr w:type="spellStart"/>
       <w:r>
@@ -5140,13 +5156,23 @@
               </w:rPr>
             </w:pPr>
             <w:proofErr w:type="spellStart"/>
-            <w:r>
-              <w:rPr>
-                <w:rFonts w:ascii="Calibri" w:eastAsia="Times New Roman" w:hAnsi="Calibri" w:cs="Calibri"/>
-                <w:color w:val="000000"/>
-                <w:lang w:eastAsia="nl-NL"/>
-              </w:rPr>
-              <w:t>catalog.product.created</w:t>
+            <w:proofErr w:type="gramStart"/>
+            <w:r>
+              <w:rPr>
+                <w:rFonts w:ascii="Calibri" w:eastAsia="Times New Roman" w:hAnsi="Calibri" w:cs="Calibri"/>
+                <w:color w:val="000000"/>
+                <w:lang w:eastAsia="nl-NL"/>
+              </w:rPr>
+              <w:t>catalog.product</w:t>
+            </w:r>
+            <w:proofErr w:type="gramEnd"/>
+            <w:r>
+              <w:rPr>
+                <w:rFonts w:ascii="Calibri" w:eastAsia="Times New Roman" w:hAnsi="Calibri" w:cs="Calibri"/>
+                <w:color w:val="000000"/>
+                <w:lang w:eastAsia="nl-NL"/>
+              </w:rPr>
+              <w:t>.created</w:t>
             </w:r>
             <w:proofErr w:type="spellEnd"/>
           </w:p>
@@ -5213,13 +5239,23 @@
               </w:rPr>
             </w:pPr>
             <w:proofErr w:type="spellStart"/>
-            <w:r>
-              <w:rPr>
-                <w:rFonts w:ascii="Calibri" w:eastAsia="Times New Roman" w:hAnsi="Calibri" w:cs="Calibri"/>
-                <w:color w:val="000000"/>
-                <w:lang w:eastAsia="nl-NL"/>
-              </w:rPr>
-              <w:t>catalog.product.deleted</w:t>
+            <w:proofErr w:type="gramStart"/>
+            <w:r>
+              <w:rPr>
+                <w:rFonts w:ascii="Calibri" w:eastAsia="Times New Roman" w:hAnsi="Calibri" w:cs="Calibri"/>
+                <w:color w:val="000000"/>
+                <w:lang w:eastAsia="nl-NL"/>
+              </w:rPr>
+              <w:t>catalog.product</w:t>
+            </w:r>
+            <w:proofErr w:type="gramEnd"/>
+            <w:r>
+              <w:rPr>
+                <w:rFonts w:ascii="Calibri" w:eastAsia="Times New Roman" w:hAnsi="Calibri" w:cs="Calibri"/>
+                <w:color w:val="000000"/>
+                <w:lang w:eastAsia="nl-NL"/>
+              </w:rPr>
+              <w:t>.deleted</w:t>
             </w:r>
             <w:proofErr w:type="spellEnd"/>
           </w:p>
@@ -5286,6 +5322,7 @@
               </w:rPr>
             </w:pPr>
             <w:proofErr w:type="spellStart"/>
+            <w:proofErr w:type="gramStart"/>
             <w:r>
               <w:rPr>
                 <w:rFonts w:ascii="Calibri" w:eastAsia="Times New Roman" w:hAnsi="Calibri" w:cs="Calibri"/>
@@ -5295,6 +5332,7 @@
               <w:t>catalog.tpv.created</w:t>
             </w:r>
             <w:proofErr w:type="spellEnd"/>
+            <w:proofErr w:type="gramEnd"/>
           </w:p>
         </w:tc>
         <w:tc>
@@ -5326,25 +5364,7 @@
                 <w:color w:val="000000"/>
                 <w:lang w:eastAsia="nl-NL"/>
               </w:rPr>
-              <w:t xml:space="preserve">Er is een </w:t>
-            </w:r>
-            <w:proofErr w:type="spellStart"/>
-            <w:r>
-              <w:rPr>
-                <w:rFonts w:ascii="Calibri" w:eastAsia="Times New Roman" w:hAnsi="Calibri" w:cs="Calibri"/>
-                <w:color w:val="000000"/>
-                <w:lang w:eastAsia="nl-NL"/>
-              </w:rPr>
-              <w:t>third</w:t>
-            </w:r>
-            <w:proofErr w:type="spellEnd"/>
-            <w:r>
-              <w:rPr>
-                <w:rFonts w:ascii="Calibri" w:eastAsia="Times New Roman" w:hAnsi="Calibri" w:cs="Calibri"/>
-                <w:color w:val="000000"/>
-                <w:lang w:eastAsia="nl-NL"/>
-              </w:rPr>
-              <w:t xml:space="preserve"> party </w:t>
+              <w:t xml:space="preserve">Er is een third party </w:t>
             </w:r>
             <w:proofErr w:type="spellStart"/>
             <w:r>
@@ -5395,6 +5415,7 @@
               </w:rPr>
             </w:pPr>
             <w:proofErr w:type="spellStart"/>
+            <w:proofErr w:type="gramStart"/>
             <w:r>
               <w:rPr>
                 <w:rFonts w:ascii="Calibri" w:eastAsia="Times New Roman" w:hAnsi="Calibri" w:cs="Calibri"/>
@@ -5404,6 +5425,7 @@
               <w:t>catalog.tpv.deleted</w:t>
             </w:r>
             <w:proofErr w:type="spellEnd"/>
+            <w:proofErr w:type="gramEnd"/>
           </w:p>
         </w:tc>
         <w:tc>
@@ -5435,25 +5457,7 @@
                 <w:color w:val="000000"/>
                 <w:lang w:eastAsia="nl-NL"/>
               </w:rPr>
-              <w:t xml:space="preserve">Er is een </w:t>
-            </w:r>
-            <w:proofErr w:type="spellStart"/>
-            <w:r>
-              <w:rPr>
-                <w:rFonts w:ascii="Calibri" w:eastAsia="Times New Roman" w:hAnsi="Calibri" w:cs="Calibri"/>
-                <w:color w:val="000000"/>
-                <w:lang w:eastAsia="nl-NL"/>
-              </w:rPr>
-              <w:t>third</w:t>
-            </w:r>
-            <w:proofErr w:type="spellEnd"/>
-            <w:r>
-              <w:rPr>
-                <w:rFonts w:ascii="Calibri" w:eastAsia="Times New Roman" w:hAnsi="Calibri" w:cs="Calibri"/>
-                <w:color w:val="000000"/>
-                <w:lang w:eastAsia="nl-NL"/>
-              </w:rPr>
-              <w:t xml:space="preserve"> party </w:t>
+              <w:t xml:space="preserve">Er is een third party </w:t>
             </w:r>
             <w:proofErr w:type="spellStart"/>
             <w:r>
@@ -5504,6 +5508,7 @@
               </w:rPr>
             </w:pPr>
             <w:proofErr w:type="spellStart"/>
+            <w:proofErr w:type="gramStart"/>
             <w:r>
               <w:rPr>
                 <w:rFonts w:ascii="Calibri" w:eastAsia="Times New Roman" w:hAnsi="Calibri" w:cs="Calibri"/>
@@ -5513,6 +5518,7 @@
               <w:t>support.created</w:t>
             </w:r>
             <w:proofErr w:type="spellEnd"/>
+            <w:proofErr w:type="gramEnd"/>
           </w:p>
         </w:tc>
         <w:tc>
@@ -5577,6 +5583,7 @@
               </w:rPr>
             </w:pPr>
             <w:proofErr w:type="spellStart"/>
+            <w:proofErr w:type="gramStart"/>
             <w:r>
               <w:rPr>
                 <w:rFonts w:ascii="Calibri" w:eastAsia="Times New Roman" w:hAnsi="Calibri" w:cs="Calibri"/>
@@ -5586,6 +5593,7 @@
               <w:t>support.replied</w:t>
             </w:r>
             <w:proofErr w:type="spellEnd"/>
+            <w:proofErr w:type="gramEnd"/>
           </w:p>
         </w:tc>
         <w:tc>
@@ -5649,6 +5657,7 @@
               </w:rPr>
             </w:pPr>
             <w:proofErr w:type="spellStart"/>
+            <w:proofErr w:type="gramStart"/>
             <w:r>
               <w:rPr>
                 <w:rFonts w:ascii="Calibri" w:eastAsia="Times New Roman" w:hAnsi="Calibri" w:cs="Calibri"/>
@@ -5658,6 +5667,7 @@
               <w:t>support.closed</w:t>
             </w:r>
             <w:proofErr w:type="spellEnd"/>
+            <w:proofErr w:type="gramEnd"/>
           </w:p>
         </w:tc>
         <w:tc>
@@ -5729,6 +5739,7 @@
               </w:rPr>
             </w:pPr>
             <w:proofErr w:type="spellStart"/>
+            <w:proofErr w:type="gramStart"/>
             <w:r>
               <w:rPr>
                 <w:rFonts w:ascii="Calibri" w:eastAsia="Times New Roman" w:hAnsi="Calibri" w:cs="Calibri"/>
@@ -5738,6 +5749,7 @@
               <w:t>order.created</w:t>
             </w:r>
             <w:proofErr w:type="spellEnd"/>
+            <w:proofErr w:type="gramEnd"/>
           </w:p>
         </w:tc>
         <w:tc>
@@ -5802,6 +5814,7 @@
               </w:rPr>
             </w:pPr>
             <w:proofErr w:type="spellStart"/>
+            <w:proofErr w:type="gramStart"/>
             <w:r>
               <w:rPr>
                 <w:rFonts w:ascii="Calibri" w:eastAsia="Times New Roman" w:hAnsi="Calibri" w:cs="Calibri"/>
@@ -5811,6 +5824,7 @@
               <w:t>order.edited</w:t>
             </w:r>
             <w:proofErr w:type="spellEnd"/>
+            <w:proofErr w:type="gramEnd"/>
           </w:p>
         </w:tc>
         <w:tc>
@@ -5875,6 +5889,7 @@
               </w:rPr>
             </w:pPr>
             <w:proofErr w:type="spellStart"/>
+            <w:proofErr w:type="gramStart"/>
             <w:r>
               <w:rPr>
                 <w:rFonts w:ascii="Calibri" w:eastAsia="Times New Roman" w:hAnsi="Calibri" w:cs="Calibri"/>
@@ -5884,6 +5899,7 @@
               <w:t>transporter.created</w:t>
             </w:r>
             <w:proofErr w:type="spellEnd"/>
+            <w:proofErr w:type="gramEnd"/>
           </w:p>
         </w:tc>
         <w:tc>
@@ -5966,6 +5982,7 @@
               </w:rPr>
             </w:pPr>
             <w:proofErr w:type="spellStart"/>
+            <w:proofErr w:type="gramStart"/>
             <w:r>
               <w:rPr>
                 <w:rFonts w:ascii="Calibri" w:eastAsia="Times New Roman" w:hAnsi="Calibri" w:cs="Calibri"/>
@@ -5975,6 +5992,7 @@
               <w:t>transporter.deleted</w:t>
             </w:r>
             <w:proofErr w:type="spellEnd"/>
+            <w:proofErr w:type="gramEnd"/>
           </w:p>
         </w:tc>
         <w:tc>
@@ -6057,6 +6075,7 @@
               </w:rPr>
             </w:pPr>
             <w:proofErr w:type="spellStart"/>
+            <w:proofErr w:type="gramStart"/>
             <w:r>
               <w:rPr>
                 <w:rFonts w:ascii="Calibri" w:eastAsia="Times New Roman" w:hAnsi="Calibri" w:cs="Calibri"/>
@@ -6066,6 +6085,7 @@
               <w:t>transporter.assigned</w:t>
             </w:r>
             <w:proofErr w:type="spellEnd"/>
+            <w:proofErr w:type="gramEnd"/>
           </w:p>
         </w:tc>
         <w:tc>
@@ -6129,14 +6149,848 @@
       <w:r>
         <w:t xml:space="preserve">Tabel </w:t>
       </w:r>
+      <w:fldSimple w:instr=" SEQ Tabel \* ARABIC ">
+        <w:r>
+          <w:rPr>
+            <w:noProof/>
+          </w:rPr>
+          <w:t>4</w:t>
+        </w:r>
+      </w:fldSimple>
+      <w:r>
+        <w:t>) Alle events zoals gebruikt in onze solution.</w:t>
+      </w:r>
+    </w:p>
+    <w:p/>
+    <w:p>
+      <w:pPr>
+        <w:pStyle w:val="Kop2"/>
+        <w:rPr>
+          <w:lang w:val="en-US"/>
+        </w:rPr>
+      </w:pPr>
+      <w:bookmarkStart w:id="10" w:name="_Toc40619055"/>
+      <w:r>
+        <w:rPr>
+          <w:lang w:val="en-US"/>
+        </w:rPr>
+        <w:t>5.4 Command Query Responsibility Segregation (CQRS)</w:t>
+      </w:r>
+      <w:bookmarkEnd w:id="10"/>
+    </w:p>
+    <w:p>
+      <w:proofErr w:type="spellStart"/>
+      <w:r>
+        <w:t>Command</w:t>
+      </w:r>
+      <w:proofErr w:type="spellEnd"/>
+      <w:r>
+        <w:t xml:space="preserve"> Query Responsibility </w:t>
+      </w:r>
+      <w:proofErr w:type="spellStart"/>
+      <w:r>
+        <w:t>Segregation</w:t>
+      </w:r>
+      <w:proofErr w:type="spellEnd"/>
+      <w:r>
+        <w:t xml:space="preserve"> (CQRS) is een manier om availability en </w:t>
+      </w:r>
+      <w:proofErr w:type="spellStart"/>
+      <w:r>
+        <w:t>scalability</w:t>
+      </w:r>
+      <w:proofErr w:type="spellEnd"/>
+      <w:r>
+        <w:t xml:space="preserve"> van een applicatie te vergroten, performance te verbeteren en de complexiteit te verminderen. Er is voor gekozen om CQRS toe te passen op de </w:t>
+      </w:r>
+      <w:proofErr w:type="spellStart"/>
+      <w:r>
+        <w:t>catalog</w:t>
+      </w:r>
+      <w:proofErr w:type="spellEnd"/>
+      <w:r>
+        <w:t xml:space="preserve"> service, deze service is verantwoordelijk voor de producten in de catalogus en </w:t>
+      </w:r>
+      <w:r>
+        <w:t xml:space="preserve">te </w:t>
+      </w:r>
+      <w:r>
+        <w:t xml:space="preserve">zoeken </w:t>
+      </w:r>
+      <w:r>
+        <w:t>op de naam</w:t>
+      </w:r>
+      <w:r>
+        <w:t xml:space="preserve">. </w:t>
+      </w:r>
+    </w:p>
+    <w:p>
+      <w:r>
+        <w:t xml:space="preserve">Er is gekozen om CQRS toe te passen op de </w:t>
+      </w:r>
+      <w:proofErr w:type="spellStart"/>
+      <w:r>
+        <w:t>catalog</w:t>
+      </w:r>
+      <w:proofErr w:type="spellEnd"/>
+      <w:r>
+        <w:t xml:space="preserve">-service omdat er in verhouding veel meer </w:t>
+      </w:r>
+      <w:proofErr w:type="spellStart"/>
+      <w:r>
+        <w:t>reads</w:t>
+      </w:r>
+      <w:proofErr w:type="spellEnd"/>
+      <w:r>
+        <w:t xml:space="preserve"> gedaan worden op een catalogus dan dat er producten toegevoegd, bewerkt of verwijderd worden. Door dit te splitsen en twee databases te gebruiken kan er één geoptimaliseerd worden voor lezen, in dit geval een MySQL database met </w:t>
+      </w:r>
+      <w:proofErr w:type="spellStart"/>
+      <w:r>
+        <w:lastRenderedPageBreak/>
+        <w:t>indexes</w:t>
+      </w:r>
+      <w:proofErr w:type="spellEnd"/>
+      <w:r>
+        <w:t xml:space="preserve"> op de _id en name column. De andere is dan geoptimaliseerd op het genormaliseerd en netjes opslaan en valideren van de data, in dit geval een MongoDB. </w:t>
+      </w:r>
+    </w:p>
+    <w:p>
+      <w:r>
+        <w:t xml:space="preserve">De reden dat er voor twee databases en twee services gekozen is, is om de schaalbaarheid te verbeteren. Door deze architectuur is het namelijk gemakkelijk om de </w:t>
+      </w:r>
+      <w:proofErr w:type="spellStart"/>
+      <w:r>
+        <w:t>reads</w:t>
+      </w:r>
+      <w:proofErr w:type="spellEnd"/>
+      <w:r>
+        <w:t xml:space="preserve"> op de </w:t>
+      </w:r>
+      <w:proofErr w:type="spellStart"/>
+      <w:r>
+        <w:t>catalog</w:t>
+      </w:r>
+      <w:proofErr w:type="spellEnd"/>
+      <w:r>
+        <w:t xml:space="preserve"> horizontaal te schalen. </w:t>
+      </w:r>
+      <w:r>
+        <w:t xml:space="preserve">Het is namelijk mogelijk om zoveel MySQL databases en </w:t>
+      </w:r>
+      <w:proofErr w:type="spellStart"/>
+      <w:r>
+        <w:t>catalog</w:t>
+      </w:r>
+      <w:proofErr w:type="spellEnd"/>
+      <w:r>
+        <w:t xml:space="preserve">-query-services te </w:t>
+      </w:r>
+      <w:proofErr w:type="spellStart"/>
+      <w:r>
+        <w:t>deployen</w:t>
+      </w:r>
+      <w:proofErr w:type="spellEnd"/>
+      <w:r>
+        <w:t xml:space="preserve"> als je wilt doordat de MySQL databases bijgewerkt worden door events vanuit de </w:t>
+      </w:r>
+      <w:proofErr w:type="spellStart"/>
+      <w:r>
+        <w:t>command</w:t>
+      </w:r>
+      <w:proofErr w:type="spellEnd"/>
+      <w:r>
+        <w:t xml:space="preserve"> service. Een bijkomend voordeel hiervan is een verbeterde availability, als je tien identieke query services hebt draaien is de kans dat ze allemaal tegelijk </w:t>
+      </w:r>
+      <w:proofErr w:type="spellStart"/>
+      <w:r>
+        <w:t>unavailable</w:t>
+      </w:r>
+      <w:proofErr w:type="spellEnd"/>
+      <w:r>
+        <w:t xml:space="preserve"> zijn minimaal.</w:t>
+      </w:r>
+    </w:p>
+    <w:p/>
+    <w:p>
+      <w:pPr>
+        <w:pStyle w:val="Kop2"/>
+        <w:rPr>
+          <w:lang w:val="en-US"/>
+        </w:rPr>
+      </w:pPr>
+      <w:bookmarkStart w:id="11" w:name="_Toc40619056"/>
+      <w:r>
+        <w:rPr>
+          <w:lang w:val="en-US"/>
+        </w:rPr>
+        <w:t>5.5 Event sourcing</w:t>
+      </w:r>
+      <w:bookmarkEnd w:id="11"/>
+    </w:p>
+    <w:p>
+      <w:pPr>
+        <w:pStyle w:val="Geenafstand"/>
+      </w:pPr>
+      <w:r>
+        <w:t>Event Sourcing in de applicatie komt voor in de Support Service. In deze service vindt de afhandeling van support tickets plaats. Een klant of bezoeker van een support ticket indienen. Naar verloop van tijd kijkt een medewerker naar deze ticket en bepaald aan de hand daarvan de actie die ondernomen moet worden. Hij update hiervoor de ticket zodat de klant weet wat de laatste status van zijn ticket is. Bij het ‘verwijderen’ van een ticket wordt zijn status op ‘closed’ gezet, zodat de klant of indiener van de support ticket later nog kan terugkijken.</w:t>
+      </w:r>
+    </w:p>
+    <w:p>
+      <w:pPr>
+        <w:pStyle w:val="Geenafstand"/>
+      </w:pPr>
+    </w:p>
+    <w:p>
+      <w:pPr>
+        <w:pStyle w:val="Geenafstand"/>
+      </w:pPr>
+      <w:r>
+        <w:t xml:space="preserve">Om de geschiedenis van een support ticket te kunnen bewaren, en om de staat van een support ticket te kunnen opbouwen naar een bepaald moment in de tijd, is er gekozen om het principe ‘Event </w:t>
+      </w:r>
+    </w:p>
+    <w:p>
+      <w:pPr>
+        <w:pStyle w:val="Geenafstand"/>
+      </w:pPr>
+      <w:r>
+        <w:t xml:space="preserve">Sourcing’ toe te passen. In </w:t>
+      </w:r>
       <w:r>
         <w:fldChar w:fldCharType="begin"/>
       </w:r>
       <w:r>
-        <w:instrText xml:space="preserve"> SEQ Tabel \* ARABIC </w:instrText>
+        <w:instrText xml:space="preserve"> REF _Ref40550056 \h </w:instrText>
       </w:r>
       <w:r>
         <w:fldChar w:fldCharType="separate"/>
+      </w:r>
+      <w:r>
+        <w:t xml:space="preserve">Afbeelding </w:t>
+      </w:r>
+      <w:r>
+        <w:rPr>
+          <w:noProof/>
+        </w:rPr>
+        <w:t>1</w:t>
+      </w:r>
+      <w:r>
+        <w:fldChar w:fldCharType="end"/>
+      </w:r>
+      <w:r>
+        <w:t xml:space="preserve"> is te zien hoe dit in zijn werk gaat. Een nieuwe support ticket kan worden aangemaakt via de POST/support endpoint. Deze nieuwe ticket wordt opgeslagen in de MongoDB, waarbij het supportTicketID gelijk staat aan de door MongoDB gegenereede ‘</w:t>
+      </w:r>
+      <w:r>
+        <w:rPr>
+          <w:i/>
+          <w:iCs/>
+        </w:rPr>
+        <w:t>_id’</w:t>
+      </w:r>
+      <w:r>
+        <w:t xml:space="preserve"> waarde. In dit document worden de verschillende events opgeslagen, met als eerste event het creëren van de support ticket. Nieuwe events worden gekoppeld in dit document. Bij het ophalen van het meest actuele support ticket object worden alle events uit een support ticket gelezen. De waardes die per event veranderen worden geüpdate, en dit uiteindelijke object wordt verstuurd. Elk event heeft een timestamp, dus de staat van een support ticket kan worden hersteld naar elk gewenst punt in tijd</w:t>
+      </w:r>
+    </w:p>
+    <w:p>
+      <w:pPr>
+        <w:pStyle w:val="Geenafstand"/>
+        <w:keepNext/>
+        <w:jc w:val="center"/>
+      </w:pPr>
+      <w:r>
+        <w:rPr>
+          <w:noProof/>
+        </w:rPr>
+        <w:lastRenderedPageBreak/>
+        <w:drawing>
+          <wp:inline distT="0" distB="0" distL="0" distR="0" wp14:anchorId="3D2F0290" wp14:editId="4F8224C7">
+            <wp:extent cx="5236410" cy="4675367"/>
+            <wp:effectExtent l="0" t="0" r="2540" b="0"/>
+            <wp:docPr id="5" name="Afbeelding 5"/>
+            <wp:cNvGraphicFramePr>
+              <a:graphicFrameLocks xmlns:a="http://schemas.openxmlformats.org/drawingml/2006/main" noChangeAspect="1"/>
+            </wp:cNvGraphicFramePr>
+            <a:graphic xmlns:a="http://schemas.openxmlformats.org/drawingml/2006/main">
+              <a:graphicData uri="http://schemas.openxmlformats.org/drawingml/2006/picture">
+                <pic:pic xmlns:pic="http://schemas.openxmlformats.org/drawingml/2006/picture">
+                  <pic:nvPicPr>
+                    <pic:cNvPr id="0" name="Picture 1"/>
+                    <pic:cNvPicPr>
+                      <a:picLocks noChangeAspect="1" noChangeArrowheads="1"/>
+                    </pic:cNvPicPr>
+                  </pic:nvPicPr>
+                  <pic:blipFill rotWithShape="1">
+                    <a:blip r:embed="rId11" cstate="print">
+                      <a:extLst>
+                        <a:ext uri="{28A0092B-C50C-407E-A947-70E740481C1C}">
+                          <a14:useLocalDpi xmlns:a14="http://schemas.microsoft.com/office/drawing/2010/main" val="0"/>
+                        </a:ext>
+                      </a:extLst>
+                    </a:blip>
+                    <a:srcRect/>
+                    <a:stretch/>
+                  </pic:blipFill>
+                  <pic:spPr bwMode="auto">
+                    <a:xfrm>
+                      <a:off x="0" y="0"/>
+                      <a:ext cx="5265614" cy="4701442"/>
+                    </a:xfrm>
+                    <a:prstGeom prst="rect">
+                      <a:avLst/>
+                    </a:prstGeom>
+                    <a:noFill/>
+                    <a:ln>
+                      <a:noFill/>
+                    </a:ln>
+                  </pic:spPr>
+                </pic:pic>
+              </a:graphicData>
+            </a:graphic>
+          </wp:inline>
+        </w:drawing>
+      </w:r>
+    </w:p>
+    <w:p>
+      <w:pPr>
+        <w:pStyle w:val="Bijschrift"/>
+        <w:jc w:val="center"/>
+      </w:pPr>
+      <w:bookmarkStart w:id="12" w:name="_Ref40550056"/>
+      <w:r>
+        <w:t xml:space="preserve">Afbeelding </w:t>
+      </w:r>
+      <w:r>
+        <w:fldChar w:fldCharType="begin"/>
+      </w:r>
+      <w:r>
+        <w:instrText xml:space="preserve"> SEQ Afbeelding \* ARABIC </w:instrText>
+      </w:r>
+      <w:r>
+        <w:fldChar w:fldCharType="separate"/>
+      </w:r>
+      <w:r>
+        <w:rPr>
+          <w:noProof/>
+        </w:rPr>
+        <w:t>1</w:t>
+      </w:r>
+      <w:r>
+        <w:rPr>
+          <w:noProof/>
+        </w:rPr>
+        <w:fldChar w:fldCharType="end"/>
+      </w:r>
+      <w:bookmarkEnd w:id="12"/>
+      <w:r>
+        <w:t>: Schematische weergave Event Sourcing</w:t>
+      </w:r>
+    </w:p>
+    <w:p>
+      <w:pPr>
+        <w:pStyle w:val="Geenafstand"/>
+      </w:pPr>
+      <w:r>
+        <w:t xml:space="preserve"> </w:t>
+      </w:r>
+    </w:p>
+    <w:p>
+      <w:pPr>
+        <w:rPr>
+          <w:lang w:val="en-US"/>
+        </w:rPr>
+      </w:pPr>
+    </w:p>
+    <w:p>
+      <w:pPr>
+        <w:pStyle w:val="Kop2"/>
+        <w:rPr>
+          <w:lang w:val="en-US"/>
+        </w:rPr>
+      </w:pPr>
+      <w:bookmarkStart w:id="13" w:name="_Toc40619057"/>
+      <w:r>
+        <w:rPr>
+          <w:lang w:val="en-US"/>
+        </w:rPr>
+        <w:t>5.6 Enterprise integration patterns</w:t>
+      </w:r>
+      <w:bookmarkEnd w:id="13"/>
+    </w:p>
+    <w:p>
+      <w:pPr>
+        <w:rPr>
+          <w:lang w:val="en-US"/>
+        </w:rPr>
+      </w:pPr>
+    </w:p>
+    <w:p>
+      <w:pPr>
+        <w:pStyle w:val="Kop2"/>
+      </w:pPr>
+      <w:bookmarkStart w:id="14" w:name="_Toc40619058"/>
+      <w:r>
+        <w:t>5.7 Containerization</w:t>
+      </w:r>
+      <w:bookmarkEnd w:id="14"/>
+    </w:p>
+    <w:p>
+      <w:r>
+        <w:t xml:space="preserve">Elke microservice draait in zijn eigen Docker container. Deze Docker container wordt opgebouwd met een eigen Dockerfile. Een fragment van zo’n Dockerfile is te vinden in </w:t>
+      </w:r>
+      <w:r>
+        <w:fldChar w:fldCharType="begin"/>
+      </w:r>
+      <w:r>
+        <w:instrText xml:space="preserve"> REF _Ref40552382 \h </w:instrText>
+      </w:r>
+      <w:r>
+        <w:fldChar w:fldCharType="separate"/>
+      </w:r>
+      <w:r>
+        <w:t xml:space="preserve">Afbeelding </w:t>
+      </w:r>
+      <w:r>
+        <w:rPr>
+          <w:noProof/>
+        </w:rPr>
+        <w:t>2</w:t>
+      </w:r>
+      <w:r>
+        <w:fldChar w:fldCharType="end"/>
+      </w:r>
+      <w:r>
+        <w:t>. De context van de Dockerimage ligt in de root van het project (1 map boven de map van de microservice). Dit is vanwege de database_</w:t>
+      </w:r>
+      <w:proofErr w:type="gramStart"/>
+      <w:r>
+        <w:t>config.json</w:t>
+      </w:r>
+      <w:proofErr w:type="gramEnd"/>
+      <w:r>
+        <w:t xml:space="preserve"> die elke microservice nodig heeft. Naast deze 4 microservices die hun eigen Dockerfile hebben, draaien er nog 3 andere containers: 1 voor de MongoDB server; 1 voor de MySQL server en 1 voor de RabbitMQ server.  Om te voorkomen dat de images van Docker te groot worden, worden de node_modules niet gekopieerd middels </w:t>
+      </w:r>
+      <w:proofErr w:type="gramStart"/>
+      <w:r>
+        <w:t>een .dockerignore</w:t>
+      </w:r>
+      <w:proofErr w:type="gramEnd"/>
+      <w:r>
+        <w:t xml:space="preserve"> bestand.</w:t>
+      </w:r>
+    </w:p>
+    <w:p>
+      <w:pPr>
+        <w:keepNext/>
+        <w:jc w:val="center"/>
+      </w:pPr>
+      <w:r>
+        <w:rPr>
+          <w:noProof/>
+        </w:rPr>
+        <w:lastRenderedPageBreak/>
+        <w:drawing>
+          <wp:inline distT="0" distB="0" distL="0" distR="0" wp14:anchorId="3116E7DF" wp14:editId="56CA2A6B">
+            <wp:extent cx="4365266" cy="2390947"/>
+            <wp:effectExtent l="0" t="0" r="0" b="9525"/>
+            <wp:docPr id="7" name="Afbeelding 7"/>
+            <wp:cNvGraphicFramePr>
+              <a:graphicFrameLocks xmlns:a="http://schemas.openxmlformats.org/drawingml/2006/main" noChangeAspect="1"/>
+            </wp:cNvGraphicFramePr>
+            <a:graphic xmlns:a="http://schemas.openxmlformats.org/drawingml/2006/main">
+              <a:graphicData uri="http://schemas.openxmlformats.org/drawingml/2006/picture">
+                <pic:pic xmlns:pic="http://schemas.openxmlformats.org/drawingml/2006/picture">
+                  <pic:nvPicPr>
+                    <pic:cNvPr id="0" name="Picture 3"/>
+                    <pic:cNvPicPr>
+                      <a:picLocks noChangeAspect="1" noChangeArrowheads="1"/>
+                    </pic:cNvPicPr>
+                  </pic:nvPicPr>
+                  <pic:blipFill>
+                    <a:blip r:embed="rId12">
+                      <a:extLst>
+                        <a:ext uri="{28A0092B-C50C-407E-A947-70E740481C1C}">
+                          <a14:useLocalDpi xmlns:a14="http://schemas.microsoft.com/office/drawing/2010/main" val="0"/>
+                        </a:ext>
+                      </a:extLst>
+                    </a:blip>
+                    <a:srcRect/>
+                    <a:stretch>
+                      <a:fillRect/>
+                    </a:stretch>
+                  </pic:blipFill>
+                  <pic:spPr bwMode="auto">
+                    <a:xfrm>
+                      <a:off x="0" y="0"/>
+                      <a:ext cx="4437757" cy="2430652"/>
+                    </a:xfrm>
+                    <a:prstGeom prst="rect">
+                      <a:avLst/>
+                    </a:prstGeom>
+                    <a:noFill/>
+                    <a:ln>
+                      <a:noFill/>
+                    </a:ln>
+                  </pic:spPr>
+                </pic:pic>
+              </a:graphicData>
+            </a:graphic>
+          </wp:inline>
+        </w:drawing>
+      </w:r>
+    </w:p>
+    <w:p>
+      <w:pPr>
+        <w:pStyle w:val="Bijschrift"/>
+        <w:jc w:val="center"/>
+      </w:pPr>
+      <w:r>
+        <w:t xml:space="preserve">Afbeelding </w:t>
+      </w:r>
+      <w:r>
+        <w:fldChar w:fldCharType="begin"/>
+      </w:r>
+      <w:r>
+        <w:instrText xml:space="preserve"> SEQ Afbeelding \* ARABIC </w:instrText>
+      </w:r>
+      <w:r>
+        <w:fldChar w:fldCharType="separate"/>
+      </w:r>
+      <w:r>
+        <w:rPr>
+          <w:noProof/>
+        </w:rPr>
+        <w:t>2</w:t>
+      </w:r>
+      <w:r>
+        <w:rPr>
+          <w:noProof/>
+        </w:rPr>
+        <w:fldChar w:fldCharType="end"/>
+      </w:r>
+      <w:r>
+        <w:t>: Dockerfile van Support Service</w:t>
+      </w:r>
+    </w:p>
+    <w:p>
+      <w:bookmarkStart w:id="15" w:name="_Ref40552382"/>
+      <w:r>
+        <w:rPr>
+          <w:noProof/>
+        </w:rPr>
+        <mc:AlternateContent>
+          <mc:Choice Requires="wps">
+            <w:drawing>
+              <wp:anchor distT="0" distB="0" distL="114300" distR="114300" simplePos="0" relativeHeight="251660288" behindDoc="0" locked="0" layoutInCell="1" allowOverlap="1" wp14:anchorId="24CA293F" wp14:editId="7A9D13ED">
+                <wp:simplePos x="0" y="0"/>
+                <wp:positionH relativeFrom="column">
+                  <wp:posOffset>3741420</wp:posOffset>
+                </wp:positionH>
+                <wp:positionV relativeFrom="paragraph">
+                  <wp:posOffset>4109720</wp:posOffset>
+                </wp:positionV>
+                <wp:extent cx="2019300" cy="635"/>
+                <wp:effectExtent l="0" t="0" r="0" b="0"/>
+                <wp:wrapThrough wrapText="bothSides">
+                  <wp:wrapPolygon edited="0">
+                    <wp:start x="0" y="0"/>
+                    <wp:lineTo x="0" y="21600"/>
+                    <wp:lineTo x="21600" y="21600"/>
+                    <wp:lineTo x="21600" y="0"/>
+                  </wp:wrapPolygon>
+                </wp:wrapThrough>
+                <wp:docPr id="6" name="Tekstvak 6"/>
+                <wp:cNvGraphicFramePr/>
+                <a:graphic xmlns:a="http://schemas.openxmlformats.org/drawingml/2006/main">
+                  <a:graphicData uri="http://schemas.microsoft.com/office/word/2010/wordprocessingShape">
+                    <wps:wsp>
+                      <wps:cNvSpPr txBox="1"/>
+                      <wps:spPr>
+                        <a:xfrm>
+                          <a:off x="0" y="0"/>
+                          <a:ext cx="2019300" cy="635"/>
+                        </a:xfrm>
+                        <a:prstGeom prst="rect">
+                          <a:avLst/>
+                        </a:prstGeom>
+                        <a:solidFill>
+                          <a:prstClr val="white"/>
+                        </a:solidFill>
+                        <a:ln>
+                          <a:noFill/>
+                        </a:ln>
+                      </wps:spPr>
+                      <wps:txbx>
+                        <w:txbxContent>
+                          <w:p>
+                            <w:pPr>
+                              <w:pStyle w:val="Bijschrift"/>
+                              <w:rPr>
+                                <w:noProof/>
+                              </w:rPr>
+                            </w:pPr>
+                            <w:bookmarkStart w:id="16" w:name="_Ref40553349"/>
+                            <w:r>
+                              <w:t xml:space="preserve">Afbeelding </w:t>
+                            </w:r>
+                            <w:r>
+                              <w:fldChar w:fldCharType="begin"/>
+                            </w:r>
+                            <w:r>
+                              <w:instrText xml:space="preserve"> SEQ Afbeelding \* ARABIC </w:instrText>
+                            </w:r>
+                            <w:r>
+                              <w:fldChar w:fldCharType="separate"/>
+                            </w:r>
+                            <w:r>
+                              <w:rPr>
+                                <w:noProof/>
+                              </w:rPr>
+                              <w:t>3</w:t>
+                            </w:r>
+                            <w:r>
+                              <w:rPr>
+                                <w:noProof/>
+                              </w:rPr>
+                              <w:fldChar w:fldCharType="end"/>
+                            </w:r>
+                            <w:bookmarkEnd w:id="16"/>
+                            <w:r>
+                              <w:t>: Fragment docker-</w:t>
+                            </w:r>
+                            <w:proofErr w:type="gramStart"/>
+                            <w:r>
+                              <w:t>compose.yaml</w:t>
+                            </w:r>
+                            <w:proofErr w:type="gramEnd"/>
+                          </w:p>
+                        </w:txbxContent>
+                      </wps:txbx>
+                      <wps:bodyPr rot="0" spcFirstLastPara="0" vertOverflow="overflow" horzOverflow="overflow" vert="horz" wrap="square" lIns="0" tIns="0" rIns="0" bIns="0" numCol="1" spcCol="0" rtlCol="0" fromWordArt="0" anchor="t" anchorCtr="0" forceAA="0" compatLnSpc="1">
+                        <a:prstTxWarp prst="textNoShape">
+                          <a:avLst/>
+                        </a:prstTxWarp>
+                        <a:spAutoFit/>
+                      </wps:bodyPr>
+                    </wps:wsp>
+                  </a:graphicData>
+                </a:graphic>
+              </wp:anchor>
+            </w:drawing>
+          </mc:Choice>
+          <mc:Fallback>
+            <w:pict>
+              <v:shapetype w14:anchorId="24CA293F" id="_x0000_t202" coordsize="21600,21600" o:spt="202" path="m,l,21600r21600,l21600,xe">
+                <v:stroke joinstyle="miter"/>
+                <v:path gradientshapeok="t" o:connecttype="rect"/>
+              </v:shapetype>
+              <v:shape id="Tekstvak 6" o:spid="_x0000_s1026" type="#_x0000_t202" style="position:absolute;margin-left:294.6pt;margin-top:323.6pt;width:159pt;height:.05pt;z-index:251660288;visibility:visible;mso-wrap-style:square;mso-wrap-distance-left:9pt;mso-wrap-distance-top:0;mso-wrap-distance-right:9pt;mso-wrap-distance-bottom:0;mso-position-horizontal:absolute;mso-position-horizontal-relative:text;mso-position-vertical:absolute;mso-position-vertical-relative:text;v-text-anchor:top" o:gfxdata="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" stroked="f">
+                <v:textbox style="mso-fit-shape-to-text:t" inset="0,0,0,0">
+                  <w:txbxContent>
+                    <w:p>
+                      <w:pPr>
+                        <w:pStyle w:val="Bijschrift"/>
+                        <w:rPr>
+                          <w:noProof/>
+                        </w:rPr>
+                      </w:pPr>
+                      <w:bookmarkStart w:id="17" w:name="_Ref40553349"/>
+                      <w:r>
+                        <w:t xml:space="preserve">Afbeelding </w:t>
+                      </w:r>
+                      <w:r>
+                        <w:fldChar w:fldCharType="begin"/>
+                      </w:r>
+                      <w:r>
+                        <w:instrText xml:space="preserve"> SEQ Afbeelding \* ARABIC </w:instrText>
+                      </w:r>
+                      <w:r>
+                        <w:fldChar w:fldCharType="separate"/>
+                      </w:r>
+                      <w:r>
+                        <w:rPr>
+                          <w:noProof/>
+                        </w:rPr>
+                        <w:t>3</w:t>
+                      </w:r>
+                      <w:r>
+                        <w:rPr>
+                          <w:noProof/>
+                        </w:rPr>
+                        <w:fldChar w:fldCharType="end"/>
+                      </w:r>
+                      <w:bookmarkEnd w:id="17"/>
+                      <w:r>
+                        <w:t>: Fragment docker-</w:t>
+                      </w:r>
+                      <w:proofErr w:type="gramStart"/>
+                      <w:r>
+                        <w:t>compose.yaml</w:t>
+                      </w:r>
+                      <w:proofErr w:type="gramEnd"/>
+                    </w:p>
+                  </w:txbxContent>
+                </v:textbox>
+                <w10:wrap type="through"/>
+              </v:shape>
+            </w:pict>
+          </mc:Fallback>
+        </mc:AlternateContent>
+      </w:r>
+      <w:r>
+        <w:rPr>
+          <w:noProof/>
+        </w:rPr>
+        <w:drawing>
+          <wp:anchor distT="0" distB="0" distL="114300" distR="114300" simplePos="0" relativeHeight="251659264" behindDoc="0" locked="0" layoutInCell="1" allowOverlap="1" wp14:anchorId="77125438" wp14:editId="1535E28E">
+            <wp:simplePos x="0" y="0"/>
+            <wp:positionH relativeFrom="margin">
+              <wp:align>right</wp:align>
+            </wp:positionH>
+            <wp:positionV relativeFrom="paragraph">
+              <wp:posOffset>17145</wp:posOffset>
+            </wp:positionV>
+            <wp:extent cx="2019300" cy="4035425"/>
+            <wp:effectExtent l="0" t="0" r="0" b="3175"/>
+            <wp:wrapThrough wrapText="bothSides">
+              <wp:wrapPolygon edited="0">
+                <wp:start x="0" y="0"/>
+                <wp:lineTo x="0" y="21515"/>
+                <wp:lineTo x="21396" y="21515"/>
+                <wp:lineTo x="21396" y="0"/>
+                <wp:lineTo x="0" y="0"/>
+              </wp:wrapPolygon>
+            </wp:wrapThrough>
+            <wp:docPr id="8" name="Afbeelding 8"/>
+            <wp:cNvGraphicFramePr>
+              <a:graphicFrameLocks xmlns:a="http://schemas.openxmlformats.org/drawingml/2006/main" noChangeAspect="1"/>
+            </wp:cNvGraphicFramePr>
+            <a:graphic xmlns:a="http://schemas.openxmlformats.org/drawingml/2006/main">
+              <a:graphicData uri="http://schemas.openxmlformats.org/drawingml/2006/picture">
+                <pic:pic xmlns:pic="http://schemas.openxmlformats.org/drawingml/2006/picture">
+                  <pic:nvPicPr>
+                    <pic:cNvPr id="1" name=""/>
+                    <pic:cNvPicPr/>
+                  </pic:nvPicPr>
+                  <pic:blipFill rotWithShape="1">
+                    <a:blip r:embed="rId13">
+                      <a:extLst>
+                        <a:ext uri="{28A0092B-C50C-407E-A947-70E740481C1C}">
+                          <a14:useLocalDpi xmlns:a14="http://schemas.microsoft.com/office/drawing/2010/main" val="0"/>
+                        </a:ext>
+                      </a:extLst>
+                    </a:blip>
+                    <a:srcRect r="25375"/>
+                    <a:stretch/>
+                  </pic:blipFill>
+                  <pic:spPr bwMode="auto">
+                    <a:xfrm>
+                      <a:off x="0" y="0"/>
+                      <a:ext cx="2019300" cy="4035425"/>
+                    </a:xfrm>
+                    <a:prstGeom prst="rect">
+                      <a:avLst/>
+                    </a:prstGeom>
+                    <a:ln>
+                      <a:noFill/>
+                    </a:ln>
+                    <a:extLst>
+                      <a:ext uri="{53640926-AAD7-44D8-BBD7-CCE9431645EC}">
+                        <a14:shadowObscured xmlns:a14="http://schemas.microsoft.com/office/drawing/2010/main"/>
+                      </a:ext>
+                    </a:extLst>
+                  </pic:spPr>
+                </pic:pic>
+              </a:graphicData>
+            </a:graphic>
+            <wp14:sizeRelH relativeFrom="margin">
+              <wp14:pctWidth>0</wp14:pctWidth>
+            </wp14:sizeRelH>
+          </wp:anchor>
+        </w:drawing>
+      </w:r>
+      <w:bookmarkEnd w:id="15"/>
+      <w:r>
+        <w:t>Om deze containers met elkaar te laten communiceren (zoals met de MongoDB server bijvoorbeeld) is gebruik gemaakt van Docker Compose. Docker compose is een tool van Docker om meerdere containers op dezelfde host te laten draaien. Hierbij wordt gebruik gemaakt van een speciaal intern netwerk waarmee containers onderling kunnen communiceren. De structuur van deze containers en het onderlinge netwerk wordt gedefinieerd in de docker-</w:t>
+      </w:r>
+      <w:proofErr w:type="gramStart"/>
+      <w:r>
+        <w:t>compose.yaml</w:t>
+      </w:r>
+      <w:proofErr w:type="gramEnd"/>
+      <w:r>
+        <w:t xml:space="preserve">. Een fragment van dit bestand is te zien in </w:t>
+      </w:r>
+      <w:r>
+        <w:fldChar w:fldCharType="begin"/>
+      </w:r>
+      <w:r>
+        <w:instrText xml:space="preserve"> REF _Ref40553349 \h </w:instrText>
+      </w:r>
+      <w:r>
+        <w:fldChar w:fldCharType="separate"/>
+      </w:r>
+      <w:r>
+        <w:t xml:space="preserve">Afbeelding </w:t>
+      </w:r>
+      <w:r>
+        <w:rPr>
+          <w:noProof/>
+        </w:rPr>
+        <w:t>3</w:t>
+      </w:r>
+      <w:r>
+        <w:fldChar w:fldCharType="end"/>
+      </w:r>
+      <w:r>
+        <w:t xml:space="preserve">. De containers kunnen onderling met elkaar communiceren aan de hand van de ‘service name’ (de eerste regel van de afbeelding, </w:t>
+      </w:r>
+      <w:proofErr w:type="spellStart"/>
+      <w:r>
+        <w:t>mongodb</w:t>
+      </w:r>
+      <w:proofErr w:type="spellEnd"/>
+      <w:r>
+        <w:t xml:space="preserve">, bijvoorbeeld). </w:t>
+      </w:r>
+    </w:p>
+    <w:p>
+      <w:r>
+        <w:t>Het kan voorkomen dat een aantal microservices eerder zijn opgestart dan zijn afhankelijkheden, zoals de RabbitMQ server. Gebleken is dat de “</w:t>
+      </w:r>
+      <w:proofErr w:type="spellStart"/>
+      <w:r>
+        <w:t>depends_on</w:t>
+      </w:r>
+      <w:proofErr w:type="spellEnd"/>
+      <w:r>
+        <w:t xml:space="preserve">” waarde van de </w:t>
+      </w:r>
+      <w:proofErr w:type="spellStart"/>
+      <w:r>
+        <w:t>docker</w:t>
+      </w:r>
+      <w:proofErr w:type="spellEnd"/>
+      <w:r>
+        <w:t xml:space="preserve">-compose wel werkt als het gaat om wachten tot de container draait, maar deze waarde wacht niet tot de server zelf daadwerkelijk is opgestart. Hier is een </w:t>
+      </w:r>
+      <w:proofErr w:type="spellStart"/>
+      <w:r>
+        <w:t>retry</w:t>
+      </w:r>
+      <w:proofErr w:type="spellEnd"/>
+      <w:r>
+        <w:t xml:space="preserve">-mechanisme voor geschreven, die een aantal keer probeert verbinding te maken met de RabbitMQ container zonder de applicatie te laten crashen. Een uitwerking hiervan is te vinden in </w:t>
+      </w:r>
+      <w:r>
+        <w:fldChar w:fldCharType="begin"/>
+      </w:r>
+      <w:r>
+        <w:instrText xml:space="preserve"> REF _Ref40554022 \h </w:instrText>
+      </w:r>
+      <w:r>
+        <w:fldChar w:fldCharType="separate"/>
+      </w:r>
+      <w:r>
+        <w:t xml:space="preserve">Afbeelding </w:t>
       </w:r>
       <w:r>
         <w:rPr>
@@ -6145,221 +6999,118 @@
         <w:t>4</w:t>
       </w:r>
       <w:r>
+        <w:fldChar w:fldCharType="end"/>
+      </w:r>
+    </w:p>
+    <w:p>
+      <w:r>
+        <w:br/>
+      </w:r>
+    </w:p>
+    <w:p>
+      <w:pPr>
+        <w:keepNext/>
+      </w:pPr>
+      <w:r>
+        <w:rPr>
+          <w:noProof/>
+        </w:rPr>
+        <w:lastRenderedPageBreak/>
+        <w:drawing>
+          <wp:inline distT="0" distB="0" distL="0" distR="0" wp14:anchorId="4F411EF4" wp14:editId="104D476B">
+            <wp:extent cx="5744377" cy="2838846"/>
+            <wp:effectExtent l="0" t="0" r="8890" b="0"/>
+            <wp:docPr id="9" name="Afbeelding 9"/>
+            <wp:cNvGraphicFramePr>
+              <a:graphicFrameLocks xmlns:a="http://schemas.openxmlformats.org/drawingml/2006/main" noChangeAspect="1"/>
+            </wp:cNvGraphicFramePr>
+            <a:graphic xmlns:a="http://schemas.openxmlformats.org/drawingml/2006/main">
+              <a:graphicData uri="http://schemas.openxmlformats.org/drawingml/2006/picture">
+                <pic:pic xmlns:pic="http://schemas.openxmlformats.org/drawingml/2006/picture">
+                  <pic:nvPicPr>
+                    <pic:cNvPr id="5" name="Screenshot_1.png"/>
+                    <pic:cNvPicPr/>
+                  </pic:nvPicPr>
+                  <pic:blipFill>
+                    <a:blip r:embed="rId14">
+                      <a:extLst>
+                        <a:ext uri="{28A0092B-C50C-407E-A947-70E740481C1C}">
+                          <a14:useLocalDpi xmlns:a14="http://schemas.microsoft.com/office/drawing/2010/main" val="0"/>
+                        </a:ext>
+                      </a:extLst>
+                    </a:blip>
+                    <a:stretch>
+                      <a:fillRect/>
+                    </a:stretch>
+                  </pic:blipFill>
+                  <pic:spPr>
+                    <a:xfrm>
+                      <a:off x="0" y="0"/>
+                      <a:ext cx="5744377" cy="2838846"/>
+                    </a:xfrm>
+                    <a:prstGeom prst="rect">
+                      <a:avLst/>
+                    </a:prstGeom>
+                  </pic:spPr>
+                </pic:pic>
+              </a:graphicData>
+            </a:graphic>
+          </wp:inline>
+        </w:drawing>
+      </w:r>
+    </w:p>
+    <w:p>
+      <w:pPr>
+        <w:pStyle w:val="Bijschrift"/>
+        <w:jc w:val="center"/>
+      </w:pPr>
+      <w:bookmarkStart w:id="18" w:name="_Ref40554022"/>
+      <w:r>
+        <w:t xml:space="preserve">Afbeelding </w:t>
+      </w:r>
+      <w:r>
+        <w:fldChar w:fldCharType="begin"/>
+      </w:r>
+      <w:r>
+        <w:instrText xml:space="preserve"> SEQ Afbeelding \* ARABIC </w:instrText>
+      </w:r>
+      <w:r>
+        <w:fldChar w:fldCharType="separate"/>
+      </w:r>
+      <w:r>
+        <w:rPr>
+          <w:noProof/>
+        </w:rPr>
+        <w:t>4</w:t>
+      </w:r>
+      <w:r>
         <w:rPr>
           <w:noProof/>
         </w:rPr>
         <w:fldChar w:fldCharType="end"/>
       </w:r>
-      <w:r>
-        <w:t>) Alle events zoals gebruikt in onze solution.</w:t>
-      </w:r>
-    </w:p>
-    <w:p/>
-    <w:p>
-      <w:pPr>
-        <w:pStyle w:val="Kop2"/>
-      </w:pPr>
-      <w:bookmarkStart w:id="12" w:name="_Toc40108910"/>
-      <w:r>
-        <w:t>5.4 Command Query Responsibility Segregation (CQRS)</w:t>
-      </w:r>
-      <w:bookmarkEnd w:id="12"/>
+      <w:bookmarkEnd w:id="18"/>
+      <w:r>
+        <w:t xml:space="preserve">: </w:t>
+      </w:r>
+      <w:proofErr w:type="spellStart"/>
+      <w:r>
+        <w:t>Retry</w:t>
+      </w:r>
+      <w:proofErr w:type="spellEnd"/>
+      <w:r>
+        <w:t xml:space="preserve"> mechanisme</w:t>
+      </w:r>
     </w:p>
     <w:p>
-      <w:r>
-        <w:t xml:space="preserve">Command Query Responsibility Segregation (CQRS) is een manier om availability en </w:t>
-      </w:r>
-      <w:proofErr w:type="spellStart"/>
-      <w:r>
-        <w:t>scalability</w:t>
-      </w:r>
-      <w:proofErr w:type="spellEnd"/>
-      <w:r>
-        <w:t xml:space="preserve"> van een applicatie te vergroten, performance te verbeteren en de complexiteit te verminderen. Er is voor gekozen om CQRS toe te passen op de </w:t>
-      </w:r>
-      <w:proofErr w:type="spellStart"/>
-      <w:r>
-        <w:t>catalog</w:t>
-      </w:r>
-      <w:proofErr w:type="spellEnd"/>
-      <w:r>
-        <w:t xml:space="preserve"> service, deze service is verantwoordelijk voor de producten in de catalogus en </w:t>
-      </w:r>
-      <w:r>
-        <w:t xml:space="preserve">te </w:t>
-      </w:r>
-      <w:r>
-        <w:t xml:space="preserve">zoeken </w:t>
-      </w:r>
-      <w:r>
-        <w:t>op de naam</w:t>
-      </w:r>
-      <w:r>
-        <w:t xml:space="preserve">. </w:t>
-      </w:r>
+      <w:pPr>
+        <w:rPr>
+          <w:lang w:val="en-US"/>
+        </w:rPr>
+      </w:pPr>
     </w:p>
-    <w:p>
-      <w:r>
-        <w:t xml:space="preserve">Er is gekozen om CQRS toe te passen op de </w:t>
-      </w:r>
-      <w:proofErr w:type="spellStart"/>
-      <w:r>
-        <w:t>catalog</w:t>
-      </w:r>
-      <w:proofErr w:type="spellEnd"/>
-      <w:r>
-        <w:t xml:space="preserve">-service omdat er in verhouding veel meer </w:t>
-      </w:r>
-      <w:proofErr w:type="spellStart"/>
-      <w:r>
-        <w:t>reads</w:t>
-      </w:r>
-      <w:proofErr w:type="spellEnd"/>
-      <w:r>
-        <w:t xml:space="preserve"> gedaan worden op een catalogus dan dat er producten toegevoegd, bewerkt of verwijderd worden. Door dit te splitsen en twee databases te gebruiken kan er één geoptimaliseerd worden voor lezen, in dit geval een </w:t>
-      </w:r>
-      <w:proofErr w:type="spellStart"/>
-      <w:r>
-        <w:t>MySQL</w:t>
-      </w:r>
-      <w:proofErr w:type="spellEnd"/>
-      <w:r>
-        <w:t xml:space="preserve"> database met </w:t>
-      </w:r>
-      <w:proofErr w:type="spellStart"/>
-      <w:r>
-        <w:lastRenderedPageBreak/>
-        <w:t>indexes</w:t>
-      </w:r>
-      <w:proofErr w:type="spellEnd"/>
-      <w:r>
-        <w:t xml:space="preserve"> op de _</w:t>
-      </w:r>
-      <w:proofErr w:type="spellStart"/>
-      <w:r>
-        <w:t>id</w:t>
-      </w:r>
-      <w:proofErr w:type="spellEnd"/>
-      <w:r>
-        <w:t xml:space="preserve"> en name column. De andere is dan geoptimaliseerd op het genormaliseerd en netjes opslaan en valideren van de data, in dit geval een </w:t>
-      </w:r>
-      <w:proofErr w:type="spellStart"/>
-      <w:r>
-        <w:t>MongoDB</w:t>
-      </w:r>
-      <w:proofErr w:type="spellEnd"/>
-      <w:r>
-        <w:t xml:space="preserve">. </w:t>
-      </w:r>
-    </w:p>
-    <w:p>
-      <w:r>
-        <w:t xml:space="preserve">De reden dat er voor twee databases en twee services gekozen is, is om de schaalbaarheid te verbeteren. Door deze architectuur is het namelijk gemakkelijk om de </w:t>
-      </w:r>
-      <w:proofErr w:type="spellStart"/>
-      <w:r>
-        <w:t>reads</w:t>
-      </w:r>
-      <w:proofErr w:type="spellEnd"/>
-      <w:r>
-        <w:t xml:space="preserve"> op de </w:t>
-      </w:r>
-      <w:proofErr w:type="spellStart"/>
-      <w:r>
-        <w:t>catalog</w:t>
-      </w:r>
-      <w:proofErr w:type="spellEnd"/>
-      <w:r>
-        <w:t xml:space="preserve"> horizontaal te schalen. </w:t>
-      </w:r>
-      <w:r>
-        <w:t xml:space="preserve">Het is namelijk mogelijk om zoveel </w:t>
-      </w:r>
-      <w:proofErr w:type="spellStart"/>
-      <w:r>
-        <w:t>MySQL</w:t>
-      </w:r>
-      <w:proofErr w:type="spellEnd"/>
-      <w:r>
-        <w:t xml:space="preserve"> databases en </w:t>
-      </w:r>
-      <w:proofErr w:type="spellStart"/>
-      <w:r>
-        <w:t>catalog</w:t>
-      </w:r>
-      <w:proofErr w:type="spellEnd"/>
-      <w:r>
-        <w:t xml:space="preserve">-query-services te </w:t>
-      </w:r>
-      <w:proofErr w:type="spellStart"/>
-      <w:r>
-        <w:t>deployen</w:t>
-      </w:r>
-      <w:proofErr w:type="spellEnd"/>
-      <w:r>
-        <w:t xml:space="preserve"> als je wilt doordat de </w:t>
-      </w:r>
-      <w:proofErr w:type="spellStart"/>
-      <w:r>
-        <w:t>MySQL</w:t>
-      </w:r>
-      <w:proofErr w:type="spellEnd"/>
-      <w:r>
-        <w:t xml:space="preserve"> databases bijgewerkt worden door events vanuit de </w:t>
-      </w:r>
-      <w:proofErr w:type="spellStart"/>
-      <w:r>
-        <w:t>command</w:t>
-      </w:r>
-      <w:proofErr w:type="spellEnd"/>
-      <w:r>
-        <w:t xml:space="preserve"> service. Een bijkomend voordeel hiervan is een verbeterde availability, als je tien identieke query services hebt draaien is de kans dat ze allemaal tegelijk </w:t>
-      </w:r>
-      <w:proofErr w:type="spellStart"/>
-      <w:r>
-        <w:t>unavailable</w:t>
-      </w:r>
-      <w:proofErr w:type="spellEnd"/>
-      <w:r>
-        <w:t xml:space="preserve"> zijn minimaal.</w:t>
-      </w:r>
-    </w:p>
-    <w:p/>
-    <w:p>
-      <w:pPr>
-        <w:pStyle w:val="Kop2"/>
-      </w:pPr>
-      <w:bookmarkStart w:id="13" w:name="_Toc40108911"/>
-      <w:r>
-        <w:t>5.5 Event sourcing</w:t>
-      </w:r>
-      <w:bookmarkEnd w:id="13"/>
-    </w:p>
-    <w:p/>
-    <w:p>
-      <w:pPr>
-        <w:pStyle w:val="Kop2"/>
-      </w:pPr>
-      <w:bookmarkStart w:id="14" w:name="_Toc40108912"/>
-      <w:r>
-        <w:t>5.6 Enterprise integration patterns</w:t>
-      </w:r>
-      <w:bookmarkEnd w:id="14"/>
-    </w:p>
-    <w:p/>
-    <w:p>
-      <w:pPr>
-        <w:pStyle w:val="Kop2"/>
-      </w:pPr>
-      <w:bookmarkStart w:id="15" w:name="_Toc40108913"/>
-      <w:r>
-        <w:t>5.7 Containerization</w:t>
-      </w:r>
-      <w:bookmarkEnd w:id="15"/>
-    </w:p>
-    <w:p/>
     <w:sectPr>
-      <w:footerReference w:type="default" r:id="rId11"/>
+      <w:footerReference w:type="default" r:id="rId15"/>
       <w:pgSz w:w="11906" w:h="16838" w:code="9"/>
       <w:pgMar w:top="1728" w:right="1800" w:bottom="1440" w:left="1800" w:header="720" w:footer="720" w:gutter="0"/>
       <w:pgNumType w:start="0"/>
@@ -6372,7 +7123,7 @@
 </file>
 
 <file path=word/endnotes.xml><?xml version="1.0" encoding="utf-8"?>
-<w:endnotes xmlns:wpc="http://schemas.microsoft.com/office/word/2010/wordprocessingCanvas" xmlns:cx="http://schemas.microsoft.com/office/drawing/2014/chartex" xmlns:cx1="http://schemas.microsoft.com/office/drawing/2015/9/8/chartex" xmlns:cx2="http://schemas.microsoft.com/office/drawing/2015/10/21/chartex" xmlns:cx3="http://schemas.microsoft.com/office/drawing/2016/5/9/chartex" xmlns:cx4="http://schemas.microsoft.com/office/drawing/2016/5/10/chartex" xmlns:cx5="http://schemas.microsoft.com/office/drawing/2016/5/11/chartex" xmlns:cx6="http://schemas.microsoft.com/office/drawing/2016/5/12/chartex" xmlns:cx7="http://schemas.microsoft.com/office/drawing/2016/5/13/chartex" xmlns:cx8="http://schemas.microsoft.com/office/drawing/2016/5/14/chartex" xmlns:mc="http://schemas.openxmlformats.org/markup-compatibility/2006" xmlns:aink="http://schemas.microsoft.com/office/drawing/2016/ink" xmlns:am3d="http://schemas.microsoft.com/office/drawing/2017/model3d" xmlns:o="urn:schemas-microsoft-com:office:office" xmlns:r="http://schemas.openxmlformats.org/officeDocument/2006/relationships" xmlns:m="http://schemas.openxmlformats.org/officeDocument/2006/math" xmlns:v="urn:schemas-microsoft-com:vml" xmlns:wp14="http://schemas.microsoft.com/office/word/2010/wordprocessingDrawing" xmlns:wp="http://schemas.openxmlformats.org/drawingml/2006/wordprocessingDrawing" xmlns:w10="urn:schemas-microsoft-com:office:word" xmlns:w="http://schemas.openxmlformats.org/wordprocessingml/2006/main" xmlns:w14="http://schemas.microsoft.com/office/word/2010/wordml" xmlns:w15="http://schemas.microsoft.com/office/word/2012/wordml" xmlns:w16cid="http://schemas.microsoft.com/office/word/2016/wordml/cid" xmlns:w16se="http://schemas.microsoft.com/office/word/2015/wordml/symex" xmlns:wpg="http://schemas.microsoft.com/office/word/2010/wordprocessingGroup" xmlns:wpi="http://schemas.microsoft.com/office/word/2010/wordprocessingInk" xmlns:wne="http://schemas.microsoft.com/office/word/2006/wordml" xmlns:wps="http://schemas.microsoft.com/office/word/2010/wordprocessingShape" mc:Ignorable="w14 w15 w16se w16cid wp14">
+<w:endnotes xmlns:wpc="http://schemas.microsoft.com/office/word/2010/wordprocessingCanvas" xmlns:cx="http://schemas.microsoft.com/office/drawing/2014/chartex" xmlns:cx1="http://schemas.microsoft.com/office/drawing/2015/9/8/chartex" xmlns:cx2="http://schemas.microsoft.com/office/drawing/2015/10/21/chartex" xmlns:cx3="http://schemas.microsoft.com/office/drawing/2016/5/9/chartex" xmlns:cx4="http://schemas.microsoft.com/office/drawing/2016/5/10/chartex" xmlns:cx5="http://schemas.microsoft.com/office/drawing/2016/5/11/chartex" xmlns:cx6="http://schemas.microsoft.com/office/drawing/2016/5/12/chartex" xmlns:cx7="http://schemas.microsoft.com/office/drawing/2016/5/13/chartex" xmlns:cx8="http://schemas.microsoft.com/office/drawing/2016/5/14/chartex" xmlns:mc="http://schemas.openxmlformats.org/markup-compatibility/2006" xmlns:aink="http://schemas.microsoft.com/office/drawing/2016/ink" xmlns:am3d="http://schemas.microsoft.com/office/drawing/2017/model3d" xmlns:o="urn:schemas-microsoft-com:office:office" xmlns:r="http://schemas.openxmlformats.org/officeDocument/2006/relationships" xmlns:m="http://schemas.openxmlformats.org/officeDocument/2006/math" xmlns:v="urn:schemas-microsoft-com:vml" xmlns:wp14="http://schemas.microsoft.com/office/word/2010/wordprocessingDrawing" xmlns:wp="http://schemas.openxmlformats.org/drawingml/2006/wordprocessingDrawing" xmlns:w10="urn:schemas-microsoft-com:office:word" xmlns:w="http://schemas.openxmlformats.org/wordprocessingml/2006/main" xmlns:w14="http://schemas.microsoft.com/office/word/2010/wordml" xmlns:w15="http://schemas.microsoft.com/office/word/2012/wordml" xmlns:w16cex="http://schemas.microsoft.com/office/word/2018/wordml/cex" xmlns:w16cid="http://schemas.microsoft.com/office/word/2016/wordml/cid" xmlns:w16="http://schemas.microsoft.com/office/word/2018/wordml" xmlns:w16se="http://schemas.microsoft.com/office/word/2015/wordml/symex" xmlns:wpg="http://schemas.microsoft.com/office/word/2010/wordprocessingGroup" xmlns:wpi="http://schemas.microsoft.com/office/word/2010/wordprocessingInk" xmlns:wne="http://schemas.microsoft.com/office/word/2006/wordml" xmlns:wps="http://schemas.microsoft.com/office/word/2010/wordprocessingShape" mc:Ignorable="w14 w15 w16se w16cid w16 w16cex wp14">
   <w:endnote w:type="separator" w:id="-1">
     <w:p>
       <w:pPr>
@@ -6397,7 +7148,7 @@
 </file>
 
 <file path=word/footer1.xml><?xml version="1.0" encoding="utf-8"?>
-<w:ftr xmlns:wpc="http://schemas.microsoft.com/office/word/2010/wordprocessingCanvas" xmlns:cx="http://schemas.microsoft.com/office/drawing/2014/chartex" xmlns:cx1="http://schemas.microsoft.com/office/drawing/2015/9/8/chartex" xmlns:cx2="http://schemas.microsoft.com/office/drawing/2015/10/21/chartex" xmlns:cx3="http://schemas.microsoft.com/office/drawing/2016/5/9/chartex" xmlns:cx4="http://schemas.microsoft.com/office/drawing/2016/5/10/chartex" xmlns:cx5="http://schemas.microsoft.com/office/drawing/2016/5/11/chartex" xmlns:cx6="http://schemas.microsoft.com/office/drawing/2016/5/12/chartex" xmlns:cx7="http://schemas.microsoft.com/office/drawing/2016/5/13/chartex" xmlns:cx8="http://schemas.microsoft.com/office/drawing/2016/5/14/chartex" xmlns:mc="http://schemas.openxmlformats.org/markup-compatibility/2006" xmlns:aink="http://schemas.microsoft.com/office/drawing/2016/ink" xmlns:am3d="http://schemas.microsoft.com/office/drawing/2017/model3d" xmlns:o="urn:schemas-microsoft-com:office:office" xmlns:r="http://schemas.openxmlformats.org/officeDocument/2006/relationships" xmlns:m="http://schemas.openxmlformats.org/officeDocument/2006/math" xmlns:v="urn:schemas-microsoft-com:vml" xmlns:wp14="http://schemas.microsoft.com/office/word/2010/wordprocessingDrawing" xmlns:wp="http://schemas.openxmlformats.org/drawingml/2006/wordprocessingDrawing" xmlns:w10="urn:schemas-microsoft-com:office:word" xmlns:w="http://schemas.openxmlformats.org/wordprocessingml/2006/main" xmlns:w14="http://schemas.microsoft.com/office/word/2010/wordml" xmlns:w15="http://schemas.microsoft.com/office/word/2012/wordml" xmlns:w16cid="http://schemas.microsoft.com/office/word/2016/wordml/cid" xmlns:w16se="http://schemas.microsoft.com/office/word/2015/wordml/symex" xmlns:wpg="http://schemas.microsoft.com/office/word/2010/wordprocessingGroup" xmlns:wpi="http://schemas.microsoft.com/office/word/2010/wordprocessingInk" xmlns:wne="http://schemas.microsoft.com/office/word/2006/wordml" xmlns:wps="http://schemas.microsoft.com/office/word/2010/wordprocessingShape" mc:Ignorable="w14 w15 w16se w16cid wp14">
+<w:ftr xmlns:wpc="http://schemas.microsoft.com/office/word/2010/wordprocessingCanvas" xmlns:cx="http://schemas.microsoft.com/office/drawing/2014/chartex" xmlns:cx1="http://schemas.microsoft.com/office/drawing/2015/9/8/chartex" xmlns:cx2="http://schemas.microsoft.com/office/drawing/2015/10/21/chartex" xmlns:cx3="http://schemas.microsoft.com/office/drawing/2016/5/9/chartex" xmlns:cx4="http://schemas.microsoft.com/office/drawing/2016/5/10/chartex" xmlns:cx5="http://schemas.microsoft.com/office/drawing/2016/5/11/chartex" xmlns:cx6="http://schemas.microsoft.com/office/drawing/2016/5/12/chartex" xmlns:cx7="http://schemas.microsoft.com/office/drawing/2016/5/13/chartex" xmlns:cx8="http://schemas.microsoft.com/office/drawing/2016/5/14/chartex" xmlns:mc="http://schemas.openxmlformats.org/markup-compatibility/2006" xmlns:aink="http://schemas.microsoft.com/office/drawing/2016/ink" xmlns:am3d="http://schemas.microsoft.com/office/drawing/2017/model3d" xmlns:o="urn:schemas-microsoft-com:office:office" xmlns:r="http://schemas.openxmlformats.org/officeDocument/2006/relationships" xmlns:m="http://schemas.openxmlformats.org/officeDocument/2006/math" xmlns:v="urn:schemas-microsoft-com:vml" xmlns:wp14="http://schemas.microsoft.com/office/word/2010/wordprocessingDrawing" xmlns:wp="http://schemas.openxmlformats.org/drawingml/2006/wordprocessingDrawing" xmlns:w10="urn:schemas-microsoft-com:office:word" xmlns:w="http://schemas.openxmlformats.org/wordprocessingml/2006/main" xmlns:w14="http://schemas.microsoft.com/office/word/2010/wordml" xmlns:w15="http://schemas.microsoft.com/office/word/2012/wordml" xmlns:w16cex="http://schemas.microsoft.com/office/word/2018/wordml/cex" xmlns:w16cid="http://schemas.microsoft.com/office/word/2016/wordml/cid" xmlns:w16="http://schemas.microsoft.com/office/word/2018/wordml" xmlns:w16se="http://schemas.microsoft.com/office/word/2015/wordml/symex" xmlns:wpg="http://schemas.microsoft.com/office/word/2010/wordprocessingGroup" xmlns:wpi="http://schemas.microsoft.com/office/word/2010/wordprocessingInk" xmlns:wne="http://schemas.microsoft.com/office/word/2006/wordml" xmlns:wps="http://schemas.microsoft.com/office/word/2010/wordprocessingShape" mc:Ignorable="w14 w15 w16se w16cid w16 w16cex wp14">
   <w:p>
     <w:pPr>
       <w:pStyle w:val="Voettekst"/>
@@ -6482,7 +7233,7 @@
             </wp:anchor>
           </w:drawing>
         </mc:Choice>
-        <mc:Fallback xmlns:w16="http://schemas.microsoft.com/office/word/2018/wordml" xmlns:w16cex="http://schemas.microsoft.com/office/word/2018/wordml/cex">
+        <mc:Fallback>
           <w:pict>
             <v:rect w14:anchorId="19886309" id="Rechthoek 3" o:spid="_x0000_s1026" style="position:absolute;margin-left:-51.75pt;margin-top:-8.7pt;width:91.5pt;height:26.25pt;z-index:251659264;visibility:visible;mso-wrap-style:square;mso-width-percent:0;mso-height-percent:0;mso-wrap-distance-left:9pt;mso-wrap-distance-top:0;mso-wrap-distance-right:9pt;mso-wrap-distance-bottom:0;mso-position-horizontal:absolute;mso-position-horizontal-relative:text;mso-position-vertical:absolute;mso-position-vertical-relative:text;mso-width-percent:0;mso-height-percent:0;mso-width-relative:margin;mso-height-relative:margin;v-text-anchor:middle" o:gfxdata="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" stroked="f" strokeweight="2pt">
               <v:fill r:id="rId2" o:title="" opacity=".5" recolor="t" rotate="t" type="frame"/>
@@ -6539,7 +7290,7 @@
 </file>
 
 <file path=word/footnotes.xml><?xml version="1.0" encoding="utf-8"?>
-<w:footnotes xmlns:wpc="http://schemas.microsoft.com/office/word/2010/wordprocessingCanvas" xmlns:cx="http://schemas.microsoft.com/office/drawing/2014/chartex" xmlns:cx1="http://schemas.microsoft.com/office/drawing/2015/9/8/chartex" xmlns:cx2="http://schemas.microsoft.com/office/drawing/2015/10/21/chartex" xmlns:cx3="http://schemas.microsoft.com/office/drawing/2016/5/9/chartex" xmlns:cx4="http://schemas.microsoft.com/office/drawing/2016/5/10/chartex" xmlns:cx5="http://schemas.microsoft.com/office/drawing/2016/5/11/chartex" xmlns:cx6="http://schemas.microsoft.com/office/drawing/2016/5/12/chartex" xmlns:cx7="http://schemas.microsoft.com/office/drawing/2016/5/13/chartex" xmlns:cx8="http://schemas.microsoft.com/office/drawing/2016/5/14/chartex" xmlns:mc="http://schemas.openxmlformats.org/markup-compatibility/2006" xmlns:aink="http://schemas.microsoft.com/office/drawing/2016/ink" xmlns:am3d="http://schemas.microsoft.com/office/drawing/2017/model3d" xmlns:o="urn:schemas-microsoft-com:office:office" xmlns:r="http://schemas.openxmlformats.org/officeDocument/2006/relationships" xmlns:m="http://schemas.openxmlformats.org/officeDocument/2006/math" xmlns:v="urn:schemas-microsoft-com:vml" xmlns:wp14="http://schemas.microsoft.com/office/word/2010/wordprocessingDrawing" xmlns:wp="http://schemas.openxmlformats.org/drawingml/2006/wordprocessingDrawing" xmlns:w10="urn:schemas-microsoft-com:office:word" xmlns:w="http://schemas.openxmlformats.org/wordprocessingml/2006/main" xmlns:w14="http://schemas.microsoft.com/office/word/2010/wordml" xmlns:w15="http://schemas.microsoft.com/office/word/2012/wordml" xmlns:w16cid="http://schemas.microsoft.com/office/word/2016/wordml/cid" xmlns:w16se="http://schemas.microsoft.com/office/word/2015/wordml/symex" xmlns:wpg="http://schemas.microsoft.com/office/word/2010/wordprocessingGroup" xmlns:wpi="http://schemas.microsoft.com/office/word/2010/wordprocessingInk" xmlns:wne="http://schemas.microsoft.com/office/word/2006/wordml" xmlns:wps="http://schemas.microsoft.com/office/word/2010/wordprocessingShape" mc:Ignorable="w14 w15 w16se w16cid wp14">
+<w:footnotes xmlns:wpc="http://schemas.microsoft.com/office/word/2010/wordprocessingCanvas" xmlns:cx="http://schemas.microsoft.com/office/drawing/2014/chartex" xmlns:cx1="http://schemas.microsoft.com/office/drawing/2015/9/8/chartex" xmlns:cx2="http://schemas.microsoft.com/office/drawing/2015/10/21/chartex" xmlns:cx3="http://schemas.microsoft.com/office/drawing/2016/5/9/chartex" xmlns:cx4="http://schemas.microsoft.com/office/drawing/2016/5/10/chartex" xmlns:cx5="http://schemas.microsoft.com/office/drawing/2016/5/11/chartex" xmlns:cx6="http://schemas.microsoft.com/office/drawing/2016/5/12/chartex" xmlns:cx7="http://schemas.microsoft.com/office/drawing/2016/5/13/chartex" xmlns:cx8="http://schemas.microsoft.com/office/drawing/2016/5/14/chartex" xmlns:mc="http://schemas.openxmlformats.org/markup-compatibility/2006" xmlns:aink="http://schemas.microsoft.com/office/drawing/2016/ink" xmlns:am3d="http://schemas.microsoft.com/office/drawing/2017/model3d" xmlns:o="urn:schemas-microsoft-com:office:office" xmlns:r="http://schemas.openxmlformats.org/officeDocument/2006/relationships" xmlns:m="http://schemas.openxmlformats.org/officeDocument/2006/math" xmlns:v="urn:schemas-microsoft-com:vml" xmlns:wp14="http://schemas.microsoft.com/office/word/2010/wordprocessingDrawing" xmlns:wp="http://schemas.openxmlformats.org/drawingml/2006/wordprocessingDrawing" xmlns:w10="urn:schemas-microsoft-com:office:word" xmlns:w="http://schemas.openxmlformats.org/wordprocessingml/2006/main" xmlns:w14="http://schemas.microsoft.com/office/word/2010/wordml" xmlns:w15="http://schemas.microsoft.com/office/word/2012/wordml" xmlns:w16cex="http://schemas.microsoft.com/office/word/2018/wordml/cex" xmlns:w16cid="http://schemas.microsoft.com/office/word/2016/wordml/cid" xmlns:w16="http://schemas.microsoft.com/office/word/2018/wordml" xmlns:w16se="http://schemas.microsoft.com/office/word/2015/wordml/symex" xmlns:wpg="http://schemas.microsoft.com/office/word/2010/wordprocessingGroup" xmlns:wpi="http://schemas.microsoft.com/office/word/2010/wordprocessingInk" xmlns:wne="http://schemas.microsoft.com/office/word/2006/wordml" xmlns:wps="http://schemas.microsoft.com/office/word/2010/wordprocessingShape" mc:Ignorable="w14 w15 w16se w16cid w16 w16cex wp14">
   <w:footnote w:type="separator" w:id="-1">
     <w:p>
       <w:pPr>
@@ -6564,7 +7315,7 @@
 </file>
 
 <file path=word/numbering.xml><?xml version="1.0" encoding="utf-8"?>
-<w:numbering xmlns:wpc="http://schemas.microsoft.com/office/word/2010/wordprocessingCanvas" xmlns:cx="http://schemas.microsoft.com/office/drawing/2014/chartex" xmlns:cx1="http://schemas.microsoft.com/office/drawing/2015/9/8/chartex" xmlns:cx2="http://schemas.microsoft.com/office/drawing/2015/10/21/chartex" xmlns:cx3="http://schemas.microsoft.com/office/drawing/2016/5/9/chartex" xmlns:cx4="http://schemas.microsoft.com/office/drawing/2016/5/10/chartex" xmlns:cx5="http://schemas.microsoft.com/office/drawing/2016/5/11/chartex" xmlns:cx6="http://schemas.microsoft.com/office/drawing/2016/5/12/chartex" xmlns:cx7="http://schemas.microsoft.com/office/drawing/2016/5/13/chartex" xmlns:cx8="http://schemas.microsoft.com/office/drawing/2016/5/14/chartex" xmlns:mc="http://schemas.openxmlformats.org/markup-compatibility/2006" xmlns:aink="http://schemas.microsoft.com/office/drawing/2016/ink" xmlns:am3d="http://schemas.microsoft.com/office/drawing/2017/model3d" xmlns:o="urn:schemas-microsoft-com:office:office" xmlns:r="http://schemas.openxmlformats.org/officeDocument/2006/relationships" xmlns:m="http://schemas.openxmlformats.org/officeDocument/2006/math" xmlns:v="urn:schemas-microsoft-com:vml" xmlns:wp14="http://schemas.microsoft.com/office/word/2010/wordprocessingDrawing" xmlns:wp="http://schemas.openxmlformats.org/drawingml/2006/wordprocessingDrawing" xmlns:w10="urn:schemas-microsoft-com:office:word" xmlns:w="http://schemas.openxmlformats.org/wordprocessingml/2006/main" xmlns:w14="http://schemas.microsoft.com/office/word/2010/wordml" xmlns:w15="http://schemas.microsoft.com/office/word/2012/wordml" xmlns:w16cid="http://schemas.microsoft.com/office/word/2016/wordml/cid" xmlns:w16se="http://schemas.microsoft.com/office/word/2015/wordml/symex" xmlns:wpg="http://schemas.microsoft.com/office/word/2010/wordprocessingGroup" xmlns:wpi="http://schemas.microsoft.com/office/word/2010/wordprocessingInk" xmlns:wne="http://schemas.microsoft.com/office/word/2006/wordml" xmlns:wps="http://schemas.microsoft.com/office/word/2010/wordprocessingShape" mc:Ignorable="w14 w15 w16se w16cid wp14">
+<w:numbering xmlns:wpc="http://schemas.microsoft.com/office/word/2010/wordprocessingCanvas" xmlns:cx="http://schemas.microsoft.com/office/drawing/2014/chartex" xmlns:cx1="http://schemas.microsoft.com/office/drawing/2015/9/8/chartex" xmlns:cx2="http://schemas.microsoft.com/office/drawing/2015/10/21/chartex" xmlns:cx3="http://schemas.microsoft.com/office/drawing/2016/5/9/chartex" xmlns:cx4="http://schemas.microsoft.com/office/drawing/2016/5/10/chartex" xmlns:cx5="http://schemas.microsoft.com/office/drawing/2016/5/11/chartex" xmlns:cx6="http://schemas.microsoft.com/office/drawing/2016/5/12/chartex" xmlns:cx7="http://schemas.microsoft.com/office/drawing/2016/5/13/chartex" xmlns:cx8="http://schemas.microsoft.com/office/drawing/2016/5/14/chartex" xmlns:mc="http://schemas.openxmlformats.org/markup-compatibility/2006" xmlns:aink="http://schemas.microsoft.com/office/drawing/2016/ink" xmlns:am3d="http://schemas.microsoft.com/office/drawing/2017/model3d" xmlns:o="urn:schemas-microsoft-com:office:office" xmlns:r="http://schemas.openxmlformats.org/officeDocument/2006/relationships" xmlns:m="http://schemas.openxmlformats.org/officeDocument/2006/math" xmlns:v="urn:schemas-microsoft-com:vml" xmlns:wp14="http://schemas.microsoft.com/office/word/2010/wordprocessingDrawing" xmlns:wp="http://schemas.openxmlformats.org/drawingml/2006/wordprocessingDrawing" xmlns:w10="urn:schemas-microsoft-com:office:word" xmlns:w="http://schemas.openxmlformats.org/wordprocessingml/2006/main" xmlns:w14="http://schemas.microsoft.com/office/word/2010/wordml" xmlns:w15="http://schemas.microsoft.com/office/word/2012/wordml" xmlns:w16cex="http://schemas.microsoft.com/office/word/2018/wordml/cex" xmlns:w16cid="http://schemas.microsoft.com/office/word/2016/wordml/cid" xmlns:w16="http://schemas.microsoft.com/office/word/2018/wordml" xmlns:w16se="http://schemas.microsoft.com/office/word/2015/wordml/symex" xmlns:wpg="http://schemas.microsoft.com/office/word/2010/wordprocessingGroup" xmlns:wpi="http://schemas.microsoft.com/office/word/2010/wordprocessingInk" xmlns:wne="http://schemas.microsoft.com/office/word/2006/wordml" xmlns:wps="http://schemas.microsoft.com/office/word/2010/wordprocessingShape" mc:Ignorable="w14 w15 w16se w16cid w16 w16cex wp14">
   <w:abstractNum w:abstractNumId="0" w15:restartNumberingAfterBreak="0">
     <w:nsid w:val="FFFFFF7C"/>
     <w:multiLevelType w:val="singleLevel"/>
@@ -7058,7 +7809,7 @@
 </file>
 
 <file path=word/styles.xml><?xml version="1.0" encoding="utf-8"?>
-<w:styles xmlns:mc="http://schemas.openxmlformats.org/markup-compatibility/2006" xmlns:r="http://schemas.openxmlformats.org/officeDocument/2006/relationships" xmlns:w="http://schemas.openxmlformats.org/wordprocessingml/2006/main" xmlns:w14="http://schemas.microsoft.com/office/word/2010/wordml" xmlns:w15="http://schemas.microsoft.com/office/word/2012/wordml" xmlns:w16cid="http://schemas.microsoft.com/office/word/2016/wordml/cid" xmlns:w16se="http://schemas.microsoft.com/office/word/2015/wordml/symex" mc:Ignorable="w14 w15 w16se w16cid">
+<w:styles xmlns:mc="http://schemas.openxmlformats.org/markup-compatibility/2006" xmlns:r="http://schemas.openxmlformats.org/officeDocument/2006/relationships" xmlns:w="http://schemas.openxmlformats.org/wordprocessingml/2006/main" xmlns:w14="http://schemas.microsoft.com/office/word/2010/wordml" xmlns:w15="http://schemas.microsoft.com/office/word/2012/wordml" xmlns:w16cex="http://schemas.microsoft.com/office/word/2018/wordml/cex" xmlns:w16cid="http://schemas.microsoft.com/office/word/2016/wordml/cid" xmlns:w16="http://schemas.microsoft.com/office/word/2018/wordml" xmlns:w16se="http://schemas.microsoft.com/office/word/2015/wordml/symex" mc:Ignorable="w14 w15 w16se w16cid w16 w16cex">
   <w:docDefaults>
     <w:rPrDefault>
       <w:rPr>
@@ -7075,7 +7826,7 @@
       </w:pPr>
     </w:pPrDefault>
   </w:docDefaults>
-  <w:latentStyles w:defLockedState="0" w:defUIPriority="99" w:defSemiHidden="0" w:defUnhideWhenUsed="0" w:defQFormat="0" w:count="377">
+  <w:latentStyles w:defLockedState="0" w:defUIPriority="99" w:defSemiHidden="0" w:defUnhideWhenUsed="0" w:defQFormat="0" w:count="376">
     <w:lsdException w:name="Normal" w:uiPriority="0" w:qFormat="1"/>
     <w:lsdException w:name="heading 1" w:uiPriority="9" w:qFormat="1"/>
     <w:lsdException w:name="heading 2" w:semiHidden="1" w:uiPriority="9" w:unhideWhenUsed="1" w:qFormat="1"/>
@@ -7181,6 +7932,7 @@
     <w:lsdException w:name="HTML Sample" w:semiHidden="1" w:unhideWhenUsed="1"/>
     <w:lsdException w:name="HTML Typewriter" w:semiHidden="1" w:unhideWhenUsed="1"/>
     <w:lsdException w:name="HTML Variable" w:semiHidden="1" w:unhideWhenUsed="1"/>
+    <w:lsdException w:name="Normal Table" w:semiHidden="1" w:unhideWhenUsed="1"/>
     <w:lsdException w:name="annotation subject" w:semiHidden="1" w:unhideWhenUsed="1"/>
     <w:lsdException w:name="No List" w:semiHidden="1" w:unhideWhenUsed="1"/>
     <w:lsdException w:name="Outline List 1" w:semiHidden="1" w:unhideWhenUsed="1"/>
@@ -7227,8 +7979,10 @@
     <w:lsdException w:name="Table Subtle 2" w:semiHidden="1" w:unhideWhenUsed="1"/>
     <w:lsdException w:name="Table Web 1" w:semiHidden="1" w:unhideWhenUsed="1"/>
     <w:lsdException w:name="Table Web 2" w:semiHidden="1" w:unhideWhenUsed="1"/>
+    <w:lsdException w:name="Table Web 3" w:semiHidden="1" w:unhideWhenUsed="1"/>
     <w:lsdException w:name="Balloon Text" w:semiHidden="1" w:unhideWhenUsed="1"/>
     <w:lsdException w:name="Table Grid" w:uiPriority="39"/>
+    <w:lsdException w:name="Table Theme" w:semiHidden="1" w:unhideWhenUsed="1"/>
     <w:lsdException w:name="Placeholder Text" w:semiHidden="1"/>
     <w:lsdException w:name="No Spacing" w:semiHidden="1" w:uiPriority="1" w:unhideWhenUsed="1" w:qFormat="1"/>
     <w:lsdException w:name="Light Shading" w:uiPriority="60"/>
@@ -7449,7 +8203,6 @@
     <w:lsdException w:name="Hashtag" w:semiHidden="1" w:unhideWhenUsed="1"/>
     <w:lsdException w:name="Unresolved Mention" w:semiHidden="1" w:unhideWhenUsed="1"/>
     <w:lsdException w:name="Smart Link" w:semiHidden="1" w:unhideWhenUsed="1"/>
-    <w:lsdException w:name="Smart Link Error" w:semiHidden="1" w:unhideWhenUsed="1"/>
   </w:latentStyles>
   <w:style w:type="paragraph" w:default="1" w:styleId="Standaard">
     <w:name w:val="Normal"/>
@@ -8452,6 +9205,18 @@
       <w:ind w:left="220"/>
     </w:pPr>
   </w:style>
+  <w:style w:type="paragraph" w:styleId="Geenafstand">
+    <w:name w:val="No Spacing"/>
+    <w:uiPriority w:val="1"/>
+    <w:qFormat/>
+    <w:rsid w:val="00AB75FB"/>
+    <w:pPr>
+      <w:spacing w:before="0" w:after="0" w:line="240" w:lineRule="auto"/>
+    </w:pPr>
+    <w:rPr>
+      <w:color w:val="auto"/>
+    </w:rPr>
+  </w:style>
 </w:styles>
 </file>
 
@@ -8745,7 +9510,7 @@
 </file>
 
 <file path=customXml/itemProps1.xml><?xml version="1.0" encoding="utf-8"?>
-<ds:datastoreItem xmlns:ds="http://schemas.openxmlformats.org/officeDocument/2006/customXml" ds:itemID="{D3661CA6-4EE5-4FDC-9D2D-A6929F6DC080}">
+<ds:datastoreItem xmlns:ds="http://schemas.openxmlformats.org/officeDocument/2006/customXml" ds:itemID="{2F3A4E68-70F1-42D8-995A-71FDE4AD5CEA}">
   <ds:schemaRefs>
     <ds:schemaRef ds:uri="http://schemas.openxmlformats.org/officeDocument/2006/bibliography"/>
   </ds:schemaRefs>

</xml_diff>